<commit_message>
travail sur architecture requirements specification
</commit_message>
<xml_diff>
--- a/Artefacts/Architecture/Architecture Requirements Specficication/Spécification des Conditions requises pour l’Architecture FR.docx
+++ b/Artefacts/Architecture/Architecture Requirements Specficication/Spécification des Conditions requises pour l’Architecture FR.docx
@@ -4659,204 +4659,269 @@
     </w:p>
     <w:p>
       <w:pPr>
-        <w:suppressAutoHyphens w:val="0"/>
-        <w:autoSpaceDN/>
-        <w:spacing w:before="100" w:beforeAutospacing="1" w:after="100" w:afterAutospacing="1"/>
-        <w:textAlignment w:val="auto"/>
-        <w:rPr>
-          <w:rFonts w:ascii="Times New Roman" w:eastAsia="Times New Roman" w:hAnsi="Times New Roman" w:cs="Times New Roman"/>
+        <w:rPr>
           <w:lang w:eastAsia="fr-FR" w:bidi="ar-SA"/>
         </w:rPr>
       </w:pPr>
       <w:r>
         <w:rPr>
-          <w:rFonts w:ascii="Times New Roman" w:eastAsia="Times New Roman" w:hAnsi="Times New Roman" w:cs="Times New Roman"/>
           <w:lang w:eastAsia="fr-FR" w:bidi="ar-SA"/>
         </w:rPr>
-        <w:t>Orchestration</w:t>
-      </w:r>
-    </w:p>
-    <w:p>
-      <w:pPr>
-        <w:suppressAutoHyphens w:val="0"/>
-        <w:autoSpaceDN/>
-        <w:spacing w:before="100" w:beforeAutospacing="1" w:after="100" w:afterAutospacing="1"/>
-        <w:textAlignment w:val="auto"/>
-        <w:rPr>
-          <w:rFonts w:ascii="Times New Roman" w:eastAsia="Times New Roman" w:hAnsi="Times New Roman" w:cs="Times New Roman"/>
+        <w:t xml:space="preserve">L'architecture </w:t>
+      </w:r>
+      <w:r>
+        <w:rPr>
+          <w:b/>
+          <w:bCs/>
           <w:lang w:eastAsia="fr-FR" w:bidi="ar-SA"/>
         </w:rPr>
-      </w:pPr>
-      <w:r>
-        <w:rPr>
-          <w:rFonts w:ascii="Times New Roman" w:eastAsia="Times New Roman" w:hAnsi="Times New Roman" w:cs="Times New Roman"/>
+        <w:t>micro services</w:t>
+      </w:r>
+      <w:r>
+        <w:rPr>
           <w:lang w:eastAsia="fr-FR" w:bidi="ar-SA"/>
         </w:rPr>
-        <w:t>Conteneur</w:t>
-      </w:r>
-    </w:p>
-    <w:p>
-      <w:pPr>
-        <w:suppressAutoHyphens w:val="0"/>
-        <w:autoSpaceDN/>
-        <w:spacing w:before="100" w:beforeAutospacing="1" w:after="100" w:afterAutospacing="1"/>
-        <w:textAlignment w:val="auto"/>
-        <w:rPr>
-          <w:rFonts w:ascii="Times New Roman" w:eastAsia="Times New Roman" w:hAnsi="Times New Roman" w:cs="Times New Roman"/>
+        <w:t xml:space="preserve"> est un style de conception logicielle où une application est décomposée en petits services autonomes qui travaillent ensemble pour fournir une fonctionnalité complète. Chaque service est indépendant, communique via des interfaces, peut être développé et déployé séparément, et offre une meilleure évolutivité et résilience. Cette approche est particulièrement adaptée aux applications complexes et évolutives.</w:t>
+      </w:r>
+    </w:p>
+    <w:p>
+      <w:pPr>
+        <w:rPr>
           <w:lang w:eastAsia="fr-FR" w:bidi="ar-SA"/>
         </w:rPr>
       </w:pPr>
-      <w:r>
-        <w:rPr>
-          <w:rFonts w:ascii="Times New Roman" w:eastAsia="Times New Roman" w:hAnsi="Times New Roman" w:cs="Times New Roman"/>
+    </w:p>
+    <w:p>
+      <w:r>
+        <w:rPr>
           <w:lang w:eastAsia="fr-FR" w:bidi="ar-SA"/>
         </w:rPr>
-        <w:t>Cloud Régionalisé</w:t>
-      </w:r>
-    </w:p>
-    <w:p>
-      <w:pPr>
-        <w:suppressAutoHyphens w:val="0"/>
-        <w:autoSpaceDN/>
-        <w:spacing w:before="100" w:beforeAutospacing="1" w:after="100" w:afterAutospacing="1"/>
-        <w:textAlignment w:val="auto"/>
-        <w:rPr>
-          <w:rFonts w:ascii="Times New Roman" w:eastAsia="Times New Roman" w:hAnsi="Times New Roman" w:cs="Times New Roman"/>
+        <w:t xml:space="preserve">Pour ce faire, chaque micro service doit être conteneurisé. </w:t>
+      </w:r>
+      <w:r>
+        <w:t xml:space="preserve">La </w:t>
+      </w:r>
+      <w:r>
+        <w:rPr>
+          <w:b/>
+          <w:bCs/>
+        </w:rPr>
+        <w:t>conteneurisation</w:t>
+      </w:r>
+      <w:r>
+        <w:t xml:space="preserve"> est une méthode qui permet d'encapsuler des applications et leurs dépendances dans des environnements isolés et portables, appelés conteneurs. Cela facilite le déploiement, la gestion et la portabilité des applications tout en offrant une isolation et une flexibilité accrues. Elle est essentielle pour le développement et le déploiement d'applications modernes.</w:t>
+      </w:r>
+    </w:p>
+    <w:p/>
+    <w:p>
+      <w:r>
+        <w:lastRenderedPageBreak/>
+        <w:t>Afin de gérer l’ensemble des conteneurs (un conteneur = un micro service) qui constitue notre application, nous utiliserons l’orchestration.</w:t>
+      </w:r>
+      <w:r>
+        <w:t xml:space="preserve"> </w:t>
+      </w:r>
+      <w:r>
+        <w:rPr>
+          <w:b/>
+          <w:bCs/>
+        </w:rPr>
+        <w:t>L'orchestration</w:t>
+      </w:r>
+      <w:r>
+        <w:t xml:space="preserve"> pour une application micro</w:t>
+      </w:r>
+      <w:r>
+        <w:t xml:space="preserve"> </w:t>
+      </w:r>
+      <w:r>
+        <w:t>services consiste à coordonner et à gérer les différents services micro</w:t>
+      </w:r>
+      <w:r>
+        <w:t xml:space="preserve"> </w:t>
+      </w:r>
+      <w:r>
+        <w:t>services qui composent l'application, en s'assurant qu'ils fonctionnent harmonieusement ensemble. Elle inclut la gestion du déploiement, de la mise à l'échelle, de la supervision et de la coordination des services pour garantir la performance et la fiabilité de l'ensemble de l'application.</w:t>
+      </w:r>
+    </w:p>
+    <w:p/>
+    <w:p>
+      <w:r>
+        <w:t xml:space="preserve">Afin de répondre au besoin de performance tout autour du monde, nous utiliserons le principe du cloud régionalisé. </w:t>
+      </w:r>
+      <w:r>
+        <w:t xml:space="preserve">Le </w:t>
+      </w:r>
+      <w:r>
+        <w:rPr>
+          <w:b/>
+          <w:bCs/>
+        </w:rPr>
+        <w:t>cloud régionalisé</w:t>
+      </w:r>
+      <w:r>
+        <w:t xml:space="preserve"> pour une application micro</w:t>
+      </w:r>
+      <w:r>
+        <w:t xml:space="preserve"> </w:t>
+      </w:r>
+      <w:r>
+        <w:t>services signifie que l'application est déployée sur des centres de données dans différentes régions géographiques du cloud. Cela permet d'améliorer la disponibilité, la résilience et les performances de l'application en fonction de la localisation des utilisateurs, tout en garantissant que les services micro</w:t>
+      </w:r>
+      <w:r>
+        <w:t xml:space="preserve"> </w:t>
+      </w:r>
+      <w:r>
+        <w:t>services sont répartis de manière stratégique pour servir efficacement différentes régions.</w:t>
+      </w:r>
+    </w:p>
+    <w:p/>
+    <w:p>
+      <w:r>
+        <w:t xml:space="preserve">Afin d’automatiser le déploiement des nouvelles itérations nous utiliserons une </w:t>
+      </w:r>
+      <w:r>
+        <w:rPr>
+          <w:b/>
+          <w:bCs/>
+        </w:rPr>
+        <w:t>chaîne CI/CD</w:t>
+      </w:r>
+      <w:r>
+        <w:t xml:space="preserve">. </w:t>
+      </w:r>
+    </w:p>
+    <w:p>
+      <w:pPr>
+        <w:rPr>
           <w:lang w:eastAsia="fr-FR" w:bidi="ar-SA"/>
         </w:rPr>
       </w:pPr>
-      <w:proofErr w:type="spellStart"/>
-      <w:r>
-        <w:rPr>
-          <w:rFonts w:ascii="Times New Roman" w:eastAsia="Times New Roman" w:hAnsi="Times New Roman" w:cs="Times New Roman"/>
+      <w:r>
+        <w:rPr>
           <w:lang w:eastAsia="fr-FR" w:bidi="ar-SA"/>
         </w:rPr>
-        <w:t>Microservice</w:t>
-      </w:r>
-      <w:proofErr w:type="spellEnd"/>
-    </w:p>
-    <w:p>
-      <w:pPr>
-        <w:suppressAutoHyphens w:val="0"/>
-        <w:autoSpaceDN/>
-        <w:spacing w:before="100" w:beforeAutospacing="1" w:after="100" w:afterAutospacing="1"/>
-        <w:textAlignment w:val="auto"/>
-        <w:rPr>
-          <w:rFonts w:ascii="Times New Roman" w:eastAsia="Times New Roman" w:hAnsi="Times New Roman" w:cs="Times New Roman"/>
+        <w:t>Une CI/CD (Intégration Continue/​Livraison Continue) pour une application micro</w:t>
+      </w:r>
+      <w:r>
+        <w:rPr>
           <w:lang w:eastAsia="fr-FR" w:bidi="ar-SA"/>
         </w:rPr>
-      </w:pPr>
-      <w:r>
-        <w:rPr>
-          <w:rFonts w:ascii="Times New Roman" w:eastAsia="Times New Roman" w:hAnsi="Times New Roman" w:cs="Times New Roman"/>
+        <w:t xml:space="preserve"> </w:t>
+      </w:r>
+      <w:r>
+        <w:rPr>
           <w:lang w:eastAsia="fr-FR" w:bidi="ar-SA"/>
         </w:rPr>
-        <w:t>CI/CD</w:t>
-      </w:r>
-    </w:p>
-    <w:p>
-      <w:pPr>
-        <w:suppressAutoHyphens w:val="0"/>
-        <w:autoSpaceDN/>
-        <w:spacing w:before="100" w:beforeAutospacing="1" w:after="100" w:afterAutospacing="1"/>
-        <w:textAlignment w:val="auto"/>
-        <w:rPr>
-          <w:rFonts w:ascii="Times New Roman" w:eastAsia="Times New Roman" w:hAnsi="Times New Roman" w:cs="Times New Roman"/>
+        <w:t>services est un processus automatisé qui permet de développer, tester et déployer rapidement et de manière cohérente chaque micro</w:t>
+      </w:r>
+      <w:r>
+        <w:rPr>
           <w:lang w:eastAsia="fr-FR" w:bidi="ar-SA"/>
         </w:rPr>
-      </w:pPr>
-      <w:r>
-        <w:rPr>
-          <w:rFonts w:ascii="Times New Roman" w:eastAsia="Times New Roman" w:hAnsi="Times New Roman" w:cs="Times New Roman"/>
+        <w:t xml:space="preserve"> </w:t>
+      </w:r>
+      <w:r>
+        <w:rPr>
           <w:lang w:eastAsia="fr-FR" w:bidi="ar-SA"/>
         </w:rPr>
-        <w:t xml:space="preserve">UI </w:t>
-      </w:r>
-      <w:proofErr w:type="spellStart"/>
-      <w:r>
-        <w:rPr>
-          <w:rFonts w:ascii="Times New Roman" w:eastAsia="Times New Roman" w:hAnsi="Times New Roman" w:cs="Times New Roman"/>
+        <w:t>service, garantissant ainsi une mise à jour continue et efficace de l'application. Cela favorise l'agilité, la qualité et la stabilité de l'ensemble de l'application.</w:t>
+      </w:r>
+    </w:p>
+    <w:p>
+      <w:pPr>
+        <w:rPr>
           <w:lang w:eastAsia="fr-FR" w:bidi="ar-SA"/>
         </w:rPr>
-        <w:t>UI</w:t>
-      </w:r>
-      <w:proofErr w:type="spellEnd"/>
-      <w:r>
-        <w:rPr>
-          <w:rFonts w:ascii="Times New Roman" w:eastAsia="Times New Roman" w:hAnsi="Times New Roman" w:cs="Times New Roman"/>
+      </w:pPr>
+    </w:p>
+    <w:p>
+      <w:pPr>
+        <w:rPr>
           <w:lang w:eastAsia="fr-FR" w:bidi="ar-SA"/>
         </w:rPr>
-        <w:t xml:space="preserve"> </w:t>
-      </w:r>
-      <w:proofErr w:type="spellStart"/>
-      <w:r>
-        <w:rPr>
-          <w:rFonts w:ascii="Times New Roman" w:eastAsia="Times New Roman" w:hAnsi="Times New Roman" w:cs="Times New Roman"/>
+      </w:pPr>
+      <w:r>
+        <w:rPr>
           <w:lang w:eastAsia="fr-FR" w:bidi="ar-SA"/>
         </w:rPr>
-        <w:t>UI</w:t>
-      </w:r>
-      <w:proofErr w:type="spellEnd"/>
-      <w:r>
-        <w:rPr>
-          <w:rFonts w:ascii="Times New Roman" w:eastAsia="Times New Roman" w:hAnsi="Times New Roman" w:cs="Times New Roman"/>
+        <w:t xml:space="preserve">Une spécification </w:t>
+      </w:r>
+      <w:r>
+        <w:rPr>
+          <w:b/>
+          <w:bCs/>
           <w:lang w:eastAsia="fr-FR" w:bidi="ar-SA"/>
         </w:rPr>
-        <w:t xml:space="preserve"> </w:t>
-      </w:r>
-      <w:proofErr w:type="spellStart"/>
-      <w:r>
-        <w:rPr>
-          <w:rFonts w:ascii="Times New Roman" w:eastAsia="Times New Roman" w:hAnsi="Times New Roman" w:cs="Times New Roman"/>
+        <w:t>d’UI</w:t>
+      </w:r>
+      <w:r>
+        <w:rPr>
           <w:lang w:eastAsia="fr-FR" w:bidi="ar-SA"/>
         </w:rPr>
-        <w:t>UI</w:t>
-      </w:r>
-      <w:proofErr w:type="spellEnd"/>
-      <w:r>
-        <w:rPr>
-          <w:rFonts w:ascii="Times New Roman" w:eastAsia="Times New Roman" w:hAnsi="Times New Roman" w:cs="Times New Roman"/>
+        <w:t xml:space="preserve"> pour l’implémentation de la nouvelle fonctionnalité est également fournie. Voir les maquettes ci-dessous.</w:t>
+      </w:r>
+    </w:p>
+    <w:p>
+      <w:pPr>
+        <w:rPr>
           <w:lang w:eastAsia="fr-FR" w:bidi="ar-SA"/>
         </w:rPr>
-        <w:t xml:space="preserve"> </w:t>
-      </w:r>
-      <w:proofErr w:type="spellStart"/>
-      <w:r>
-        <w:rPr>
-          <w:rFonts w:ascii="Times New Roman" w:eastAsia="Times New Roman" w:hAnsi="Times New Roman" w:cs="Times New Roman"/>
+      </w:pPr>
+    </w:p>
+    <w:p>
+      <w:pPr>
+        <w:rPr>
           <w:lang w:eastAsia="fr-FR" w:bidi="ar-SA"/>
         </w:rPr>
-        <w:t>UI</w:t>
-      </w:r>
-      <w:proofErr w:type="spellEnd"/>
-      <w:r>
-        <w:rPr>
-          <w:rFonts w:ascii="Times New Roman" w:eastAsia="Times New Roman" w:hAnsi="Times New Roman" w:cs="Times New Roman"/>
+      </w:pPr>
+      <w:r>
+        <w:rPr>
+          <w:noProof/>
           <w:lang w:eastAsia="fr-FR" w:bidi="ar-SA"/>
         </w:rPr>
-        <w:t xml:space="preserve"> </w:t>
-      </w:r>
-      <w:proofErr w:type="spellStart"/>
-      <w:r>
-        <w:rPr>
-          <w:rFonts w:ascii="Times New Roman" w:eastAsia="Times New Roman" w:hAnsi="Times New Roman" w:cs="Times New Roman"/>
-          <w:lang w:eastAsia="fr-FR" w:bidi="ar-SA"/>
-        </w:rPr>
-        <w:t>UI</w:t>
-      </w:r>
-      <w:proofErr w:type="spellEnd"/>
-      <w:r>
-        <w:rPr>
-          <w:rFonts w:ascii="Times New Roman" w:eastAsia="Times New Roman" w:hAnsi="Times New Roman" w:cs="Times New Roman"/>
-          <w:lang w:eastAsia="fr-FR" w:bidi="ar-SA"/>
-        </w:rPr>
-        <w:t xml:space="preserve"> DANS LES DOCUMENT</w:t>
-      </w:r>
-    </w:p>
-    <w:p>
-      <w:pPr>
-        <w:pStyle w:val="Standard"/>
-      </w:pPr>
+        <w:drawing>
+          <wp:inline distT="0" distB="0" distL="0" distR="0">
+            <wp:extent cx="5943600" cy="3267075"/>
+            <wp:effectExtent l="0" t="0" r="0" b="0"/>
+            <wp:docPr id="139848220" name="Image 1"/>
+            <wp:cNvGraphicFramePr>
+              <a:graphicFrameLocks xmlns:a="http://schemas.openxmlformats.org/drawingml/2006/main" noChangeAspect="1"/>
+            </wp:cNvGraphicFramePr>
+            <a:graphic xmlns:a="http://schemas.openxmlformats.org/drawingml/2006/main">
+              <a:graphicData uri="http://schemas.openxmlformats.org/drawingml/2006/picture">
+                <pic:pic xmlns:pic="http://schemas.openxmlformats.org/drawingml/2006/picture">
+                  <pic:nvPicPr>
+                    <pic:cNvPr id="139848220" name="Image 139848220"/>
+                    <pic:cNvPicPr/>
+                  </pic:nvPicPr>
+                  <pic:blipFill>
+                    <a:blip r:embed="rId9" cstate="print">
+                      <a:extLst>
+                        <a:ext uri="{28A0092B-C50C-407E-A947-70E740481C1C}">
+                          <a14:useLocalDpi xmlns:a14="http://schemas.microsoft.com/office/drawing/2010/main" val="0"/>
+                        </a:ext>
+                      </a:extLst>
+                    </a:blip>
+                    <a:stretch>
+                      <a:fillRect/>
+                    </a:stretch>
+                  </pic:blipFill>
+                  <pic:spPr>
+                    <a:xfrm>
+                      <a:off x="0" y="0"/>
+                      <a:ext cx="5943600" cy="3267075"/>
+                    </a:xfrm>
+                    <a:prstGeom prst="rect">
+                      <a:avLst/>
+                    </a:prstGeom>
+                  </pic:spPr>
+                </pic:pic>
+              </a:graphicData>
+            </a:graphic>
+          </wp:inline>
+        </w:drawing>
+      </w:r>
     </w:p>
     <w:p>
       <w:pPr>
@@ -4866,6 +4931,7 @@
       <w:bookmarkStart w:id="24" w:name="_Toc146115606"/>
       <w:bookmarkEnd w:id="23"/>
       <w:r>
+        <w:lastRenderedPageBreak/>
         <w:t>Standards pour l’implémentation</w:t>
       </w:r>
       <w:bookmarkEnd w:id="24"/>

</xml_diff>

<commit_message>
travail sur architecture requirements specification terminé avant revue mentor
</commit_message>
<xml_diff>
--- a/Artefacts/Architecture/Architecture Requirements Specficication/Spécification des Conditions requises pour l’Architecture FR.docx
+++ b/Artefacts/Architecture/Architecture Requirements Specficication/Spécification des Conditions requises pour l’Architecture FR.docx
@@ -7,6 +7,71 @@
         <w:pStyle w:val="Standard"/>
         <w:shd w:val="clear" w:color="auto" w:fill="FFFFFF"/>
         <w:spacing w:after="240" w:line="240" w:lineRule="auto"/>
+        <w:jc w:val="center"/>
+      </w:pPr>
+    </w:p>
+    <w:p>
+      <w:pPr>
+        <w:pStyle w:val="Standard"/>
+        <w:shd w:val="clear" w:color="auto" w:fill="FFFFFF"/>
+        <w:spacing w:after="240" w:line="240" w:lineRule="auto"/>
+        <w:jc w:val="center"/>
+      </w:pPr>
+    </w:p>
+    <w:p>
+      <w:pPr>
+        <w:pStyle w:val="Standard"/>
+        <w:shd w:val="clear" w:color="auto" w:fill="FFFFFF"/>
+        <w:spacing w:after="240" w:line="240" w:lineRule="auto"/>
+        <w:jc w:val="center"/>
+      </w:pPr>
+    </w:p>
+    <w:p>
+      <w:pPr>
+        <w:pStyle w:val="Standard"/>
+        <w:shd w:val="clear" w:color="auto" w:fill="FFFFFF"/>
+        <w:spacing w:after="240" w:line="240" w:lineRule="auto"/>
+        <w:jc w:val="center"/>
+      </w:pPr>
+    </w:p>
+    <w:p>
+      <w:pPr>
+        <w:pStyle w:val="Standard"/>
+        <w:shd w:val="clear" w:color="auto" w:fill="FFFFFF"/>
+        <w:spacing w:after="240" w:line="240" w:lineRule="auto"/>
+        <w:jc w:val="center"/>
+      </w:pPr>
+    </w:p>
+    <w:p>
+      <w:pPr>
+        <w:pStyle w:val="Standard"/>
+        <w:shd w:val="clear" w:color="auto" w:fill="FFFFFF"/>
+        <w:spacing w:after="240" w:line="240" w:lineRule="auto"/>
+        <w:jc w:val="center"/>
+      </w:pPr>
+    </w:p>
+    <w:p>
+      <w:pPr>
+        <w:pStyle w:val="Standard"/>
+        <w:shd w:val="clear" w:color="auto" w:fill="FFFFFF"/>
+        <w:spacing w:after="240" w:line="240" w:lineRule="auto"/>
+        <w:jc w:val="center"/>
+      </w:pPr>
+    </w:p>
+    <w:p>
+      <w:pPr>
+        <w:pStyle w:val="Standard"/>
+        <w:shd w:val="clear" w:color="auto" w:fill="FFFFFF"/>
+        <w:spacing w:after="240" w:line="240" w:lineRule="auto"/>
+        <w:jc w:val="center"/>
+      </w:pPr>
+    </w:p>
+    <w:p>
+      <w:pPr>
+        <w:pStyle w:val="Standard"/>
+        <w:shd w:val="clear" w:color="auto" w:fill="FFFFFF"/>
+        <w:spacing w:after="240" w:line="240" w:lineRule="auto"/>
+        <w:jc w:val="center"/>
       </w:pPr>
       <w:r>
         <w:rPr>
@@ -59,11 +124,63 @@
     <w:p>
       <w:pPr>
         <w:pStyle w:val="Titre1"/>
+        <w:rPr>
+          <w:b/>
+          <w:color w:val="70AD47"/>
+          <w:spacing w:val="10"/>
+          <w:sz w:val="72"/>
+          <w:szCs w:val="72"/>
+          <w14:glow w14:rad="38100">
+            <w14:schemeClr w14:val="accent1">
+              <w14:alpha w14:val="60000"/>
+            </w14:schemeClr>
+          </w14:glow>
+          <w14:textOutline w14:w="9525" w14:cap="flat" w14:cmpd="sng" w14:algn="ctr">
+            <w14:solidFill>
+              <w14:schemeClr w14:val="accent1"/>
+            </w14:solidFill>
+            <w14:prstDash w14:val="solid"/>
+            <w14:round/>
+          </w14:textOutline>
+          <w14:textFill>
+            <w14:solidFill>
+              <w14:srgbClr w14:val="70AD47">
+                <w14:tint w14:val="1000"/>
+              </w14:srgbClr>
+            </w14:solidFill>
+          </w14:textFill>
+        </w:rPr>
       </w:pPr>
       <w:bookmarkStart w:id="0" w:name="_rtmpa464dozn"/>
       <w:bookmarkStart w:id="1" w:name="_Toc146626752"/>
       <w:bookmarkEnd w:id="0"/>
       <w:r>
+        <w:rPr>
+          <w:b/>
+          <w:color w:val="70AD47"/>
+          <w:spacing w:val="10"/>
+          <w:sz w:val="72"/>
+          <w:szCs w:val="72"/>
+          <w14:glow w14:rad="38100">
+            <w14:schemeClr w14:val="accent1">
+              <w14:alpha w14:val="60000"/>
+            </w14:schemeClr>
+          </w14:glow>
+          <w14:textOutline w14:w="9525" w14:cap="flat" w14:cmpd="sng" w14:algn="ctr">
+            <w14:solidFill>
+              <w14:schemeClr w14:val="accent1"/>
+            </w14:solidFill>
+            <w14:prstDash w14:val="solid"/>
+            <w14:round/>
+          </w14:textOutline>
+          <w14:textFill>
+            <w14:solidFill>
+              <w14:srgbClr w14:val="70AD47">
+                <w14:tint w14:val="1000"/>
+              </w14:srgbClr>
+            </w14:solidFill>
+          </w14:textFill>
+        </w:rPr>
         <w:t>Spécification des Conditions requises pour l’Architecture</w:t>
       </w:r>
       <w:bookmarkEnd w:id="1"/>
@@ -3496,19 +3613,673 @@
       <w:pPr>
         <w:pStyle w:val="Titre2"/>
         <w:spacing w:before="0"/>
+        <w:sectPr>
+          <w:pgSz w:w="12240" w:h="15840"/>
+          <w:pgMar w:top="1077" w:right="1440" w:bottom="1077" w:left="1440" w:header="720" w:footer="720" w:gutter="0"/>
+          <w:pgNumType w:start="1"/>
+          <w:cols w:space="720"/>
+          <w:docGrid w:linePitch="326"/>
+        </w:sectPr>
       </w:pPr>
       <w:bookmarkStart w:id="13" w:name="_Toc146626758"/>
-      <w:r>
+    </w:p>
+    <w:p>
+      <w:pPr>
+        <w:pStyle w:val="Titre2"/>
+        <w:spacing w:before="0"/>
+      </w:pPr>
+      <w:r>
+        <w:lastRenderedPageBreak/>
         <w:t>Accords de niveau de service</w:t>
       </w:r>
       <w:bookmarkEnd w:id="13"/>
     </w:p>
+    <w:tbl>
+      <w:tblPr>
+        <w:tblStyle w:val="TableauGrille4-Accentuation1"/>
+        <w:tblW w:w="12611" w:type="dxa"/>
+        <w:jc w:val="center"/>
+        <w:tblLayout w:type="fixed"/>
+        <w:tblLook w:val="04A0" w:firstRow="1" w:lastRow="0" w:firstColumn="1" w:lastColumn="0" w:noHBand="0" w:noVBand="1"/>
+      </w:tblPr>
+      <w:tblGrid>
+        <w:gridCol w:w="661"/>
+        <w:gridCol w:w="5004"/>
+        <w:gridCol w:w="6946"/>
+      </w:tblGrid>
+      <w:tr>
+        <w:trPr>
+          <w:cnfStyle w:val="100000000000" w:firstRow="1" w:lastRow="0" w:firstColumn="0" w:lastColumn="0" w:oddVBand="0" w:evenVBand="0" w:oddHBand="0" w:evenHBand="0" w:firstRowFirstColumn="0" w:firstRowLastColumn="0" w:lastRowFirstColumn="0" w:lastRowLastColumn="0"/>
+          <w:trHeight w:val="460"/>
+          <w:jc w:val="center"/>
+        </w:trPr>
+        <w:tc>
+          <w:tcPr>
+            <w:cnfStyle w:val="001000000000" w:firstRow="0" w:lastRow="0" w:firstColumn="1" w:lastColumn="0" w:oddVBand="0" w:evenVBand="0" w:oddHBand="0" w:evenHBand="0" w:firstRowFirstColumn="0" w:firstRowLastColumn="0" w:lastRowFirstColumn="0" w:lastRowLastColumn="0"/>
+            <w:tcW w:w="661" w:type="dxa"/>
+            <w:vAlign w:val="bottom"/>
+          </w:tcPr>
+          <w:p>
+            <w:pPr>
+              <w:pStyle w:val="En-ttestabelau"/>
+            </w:pPr>
+            <w:r>
+              <w:rPr>
+                <w:b/>
+              </w:rPr>
+              <w:t>ID</w:t>
+            </w:r>
+          </w:p>
+        </w:tc>
+        <w:tc>
+          <w:tcPr>
+            <w:tcW w:w="5004" w:type="dxa"/>
+            <w:vAlign w:val="bottom"/>
+          </w:tcPr>
+          <w:p>
+            <w:pPr>
+              <w:pStyle w:val="En-ttestabelau"/>
+              <w:cnfStyle w:val="100000000000" w:firstRow="1" w:lastRow="0" w:firstColumn="0" w:lastColumn="0" w:oddVBand="0" w:evenVBand="0" w:oddHBand="0" w:evenHBand="0" w:firstRowFirstColumn="0" w:firstRowLastColumn="0" w:lastRowFirstColumn="0" w:lastRowLastColumn="0"/>
+            </w:pPr>
+            <w:r>
+              <w:rPr>
+                <w:b/>
+              </w:rPr>
+              <w:t>Objectifs</w:t>
+            </w:r>
+          </w:p>
+        </w:tc>
+        <w:tc>
+          <w:tcPr>
+            <w:tcW w:w="6946" w:type="dxa"/>
+            <w:vAlign w:val="bottom"/>
+          </w:tcPr>
+          <w:p>
+            <w:pPr>
+              <w:pStyle w:val="En-ttestabelau"/>
+              <w:cnfStyle w:val="100000000000" w:firstRow="1" w:lastRow="0" w:firstColumn="0" w:lastColumn="0" w:oddVBand="0" w:evenVBand="0" w:oddHBand="0" w:evenHBand="0" w:firstRowFirstColumn="0" w:firstRowLastColumn="0" w:lastRowFirstColumn="0" w:lastRowLastColumn="0"/>
+            </w:pPr>
+            <w:r>
+              <w:rPr>
+                <w:b/>
+              </w:rPr>
+              <w:t>SLA</w:t>
+            </w:r>
+          </w:p>
+        </w:tc>
+      </w:tr>
+      <w:tr>
+        <w:trPr>
+          <w:cnfStyle w:val="000000100000" w:firstRow="0" w:lastRow="0" w:firstColumn="0" w:lastColumn="0" w:oddVBand="0" w:evenVBand="0" w:oddHBand="1" w:evenHBand="0" w:firstRowFirstColumn="0" w:firstRowLastColumn="0" w:lastRowFirstColumn="0" w:lastRowLastColumn="0"/>
+          <w:trHeight w:val="460"/>
+          <w:jc w:val="center"/>
+        </w:trPr>
+        <w:tc>
+          <w:tcPr>
+            <w:cnfStyle w:val="001000000000" w:firstRow="0" w:lastRow="0" w:firstColumn="1" w:lastColumn="0" w:oddVBand="0" w:evenVBand="0" w:oddHBand="0" w:evenHBand="0" w:firstRowFirstColumn="0" w:firstRowLastColumn="0" w:lastRowFirstColumn="0" w:lastRowLastColumn="0"/>
+            <w:tcW w:w="661" w:type="dxa"/>
+            <w:vAlign w:val="center"/>
+          </w:tcPr>
+          <w:p>
+            <w:pPr>
+              <w:pStyle w:val="Standard"/>
+              <w:spacing w:after="240" w:line="240" w:lineRule="auto"/>
+              <w:jc w:val="center"/>
+            </w:pPr>
+            <w:r>
+              <w:rPr>
+                <w:rFonts w:ascii="Calibri" w:hAnsi="Calibri" w:cs="Calibri"/>
+                <w:color w:val="24292E"/>
+                <w:sz w:val="24"/>
+                <w:szCs w:val="24"/>
+              </w:rPr>
+              <w:t>1.</w:t>
+            </w:r>
+          </w:p>
+        </w:tc>
+        <w:tc>
+          <w:tcPr>
+            <w:tcW w:w="5004" w:type="dxa"/>
+            <w:vAlign w:val="center"/>
+          </w:tcPr>
+          <w:p>
+            <w:pPr>
+              <w:pStyle w:val="Standard"/>
+              <w:spacing w:after="240"/>
+              <w:jc w:val="center"/>
+              <w:cnfStyle w:val="000000100000" w:firstRow="0" w:lastRow="0" w:firstColumn="0" w:lastColumn="0" w:oddVBand="0" w:evenVBand="0" w:oddHBand="1" w:evenHBand="0" w:firstRowFirstColumn="0" w:firstRowLastColumn="0" w:lastRowFirstColumn="0" w:lastRowLastColumn="0"/>
+              <w:rPr>
+                <w:rFonts w:asciiTheme="minorHAnsi" w:hAnsiTheme="minorHAnsi" w:cstheme="minorHAnsi"/>
+                <w:sz w:val="24"/>
+                <w:szCs w:val="24"/>
+              </w:rPr>
+            </w:pPr>
+            <w:r>
+              <w:rPr>
+                <w:rFonts w:asciiTheme="minorHAnsi" w:hAnsiTheme="minorHAnsi" w:cstheme="minorHAnsi"/>
+                <w:sz w:val="24"/>
+                <w:szCs w:val="24"/>
+              </w:rPr>
+              <w:t>Assurer que l'application est disponible pour les utilisateurs</w:t>
+            </w:r>
+          </w:p>
+        </w:tc>
+        <w:tc>
+          <w:tcPr>
+            <w:tcW w:w="6946" w:type="dxa"/>
+            <w:vAlign w:val="center"/>
+          </w:tcPr>
+          <w:p>
+            <w:pPr>
+              <w:pStyle w:val="Standard"/>
+              <w:spacing w:after="240"/>
+              <w:jc w:val="center"/>
+              <w:cnfStyle w:val="000000100000" w:firstRow="0" w:lastRow="0" w:firstColumn="0" w:lastColumn="0" w:oddVBand="0" w:evenVBand="0" w:oddHBand="1" w:evenHBand="0" w:firstRowFirstColumn="0" w:firstRowLastColumn="0" w:lastRowFirstColumn="0" w:lastRowLastColumn="0"/>
+              <w:rPr>
+                <w:rFonts w:ascii="Calibri" w:hAnsi="Calibri" w:cs="Calibri"/>
+                <w:color w:val="24292E"/>
+                <w:sz w:val="24"/>
+                <w:szCs w:val="24"/>
+              </w:rPr>
+            </w:pPr>
+            <w:r>
+              <w:rPr>
+                <w:rFonts w:asciiTheme="minorHAnsi" w:hAnsiTheme="minorHAnsi" w:cstheme="minorHAnsi"/>
+                <w:sz w:val="24"/>
+                <w:szCs w:val="24"/>
+              </w:rPr>
+              <w:t>Une disponibilité de 99,9 %, ce qui signifie que l'application ne doit pas être hors service plus de 0,1 % du temps (environ 8,76 heures par an)</w:t>
+            </w:r>
+          </w:p>
+        </w:tc>
+      </w:tr>
+      <w:tr>
+        <w:trPr>
+          <w:trHeight w:val="460"/>
+          <w:jc w:val="center"/>
+        </w:trPr>
+        <w:tc>
+          <w:tcPr>
+            <w:cnfStyle w:val="001000000000" w:firstRow="0" w:lastRow="0" w:firstColumn="1" w:lastColumn="0" w:oddVBand="0" w:evenVBand="0" w:oddHBand="0" w:evenHBand="0" w:firstRowFirstColumn="0" w:firstRowLastColumn="0" w:lastRowFirstColumn="0" w:lastRowLastColumn="0"/>
+            <w:tcW w:w="661" w:type="dxa"/>
+            <w:vAlign w:val="center"/>
+          </w:tcPr>
+          <w:p>
+            <w:pPr>
+              <w:pStyle w:val="Standard"/>
+              <w:spacing w:after="240" w:line="240" w:lineRule="auto"/>
+              <w:jc w:val="center"/>
+            </w:pPr>
+            <w:r>
+              <w:rPr>
+                <w:rFonts w:ascii="Calibri" w:hAnsi="Calibri" w:cs="Calibri"/>
+                <w:color w:val="24292E"/>
+                <w:sz w:val="24"/>
+                <w:szCs w:val="24"/>
+              </w:rPr>
+              <w:t>2.</w:t>
+            </w:r>
+          </w:p>
+        </w:tc>
+        <w:tc>
+          <w:tcPr>
+            <w:tcW w:w="5004" w:type="dxa"/>
+            <w:vAlign w:val="center"/>
+          </w:tcPr>
+          <w:p>
+            <w:pPr>
+              <w:pStyle w:val="Standard"/>
+              <w:spacing w:after="240"/>
+              <w:jc w:val="center"/>
+              <w:cnfStyle w:val="000000000000" w:firstRow="0" w:lastRow="0" w:firstColumn="0" w:lastColumn="0" w:oddVBand="0" w:evenVBand="0" w:oddHBand="0" w:evenHBand="0" w:firstRowFirstColumn="0" w:firstRowLastColumn="0" w:lastRowFirstColumn="0" w:lastRowLastColumn="0"/>
+              <w:rPr>
+                <w:rFonts w:ascii="Calibri" w:hAnsi="Calibri" w:cs="Calibri"/>
+                <w:color w:val="24292E"/>
+                <w:sz w:val="24"/>
+                <w:szCs w:val="24"/>
+              </w:rPr>
+            </w:pPr>
+            <w:r>
+              <w:rPr>
+                <w:rFonts w:asciiTheme="minorHAnsi" w:hAnsiTheme="minorHAnsi" w:cstheme="minorHAnsi"/>
+                <w:sz w:val="24"/>
+                <w:szCs w:val="24"/>
+              </w:rPr>
+              <w:t>Garantir des temps de réponse rapides aux demandes des utilisateurs en toute circonstance</w:t>
+            </w:r>
+          </w:p>
+        </w:tc>
+        <w:tc>
+          <w:tcPr>
+            <w:tcW w:w="6946" w:type="dxa"/>
+            <w:vAlign w:val="center"/>
+          </w:tcPr>
+          <w:p>
+            <w:pPr>
+              <w:pStyle w:val="Standard"/>
+              <w:spacing w:after="240"/>
+              <w:jc w:val="center"/>
+              <w:cnfStyle w:val="000000000000" w:firstRow="0" w:lastRow="0" w:firstColumn="0" w:lastColumn="0" w:oddVBand="0" w:evenVBand="0" w:oddHBand="0" w:evenHBand="0" w:firstRowFirstColumn="0" w:firstRowLastColumn="0" w:lastRowFirstColumn="0" w:lastRowLastColumn="0"/>
+              <w:rPr>
+                <w:rFonts w:asciiTheme="minorHAnsi" w:hAnsiTheme="minorHAnsi" w:cstheme="minorHAnsi"/>
+                <w:sz w:val="24"/>
+                <w:szCs w:val="24"/>
+              </w:rPr>
+            </w:pPr>
+            <w:r>
+              <w:rPr>
+                <w:rFonts w:asciiTheme="minorHAnsi" w:hAnsiTheme="minorHAnsi" w:cstheme="minorHAnsi"/>
+                <w:sz w:val="24"/>
+                <w:szCs w:val="24"/>
+              </w:rPr>
+              <w:t>Un temps de réponse moyen inférieur à 1 secondes pour les requêtes de recherche</w:t>
+            </w:r>
+          </w:p>
+        </w:tc>
+      </w:tr>
+      <w:tr>
+        <w:trPr>
+          <w:cnfStyle w:val="000000100000" w:firstRow="0" w:lastRow="0" w:firstColumn="0" w:lastColumn="0" w:oddVBand="0" w:evenVBand="0" w:oddHBand="1" w:evenHBand="0" w:firstRowFirstColumn="0" w:firstRowLastColumn="0" w:lastRowFirstColumn="0" w:lastRowLastColumn="0"/>
+          <w:trHeight w:val="460"/>
+          <w:jc w:val="center"/>
+        </w:trPr>
+        <w:tc>
+          <w:tcPr>
+            <w:cnfStyle w:val="001000000000" w:firstRow="0" w:lastRow="0" w:firstColumn="1" w:lastColumn="0" w:oddVBand="0" w:evenVBand="0" w:oddHBand="0" w:evenHBand="0" w:firstRowFirstColumn="0" w:firstRowLastColumn="0" w:lastRowFirstColumn="0" w:lastRowLastColumn="0"/>
+            <w:tcW w:w="661" w:type="dxa"/>
+            <w:vAlign w:val="center"/>
+          </w:tcPr>
+          <w:p>
+            <w:pPr>
+              <w:pStyle w:val="Standard"/>
+              <w:spacing w:after="240" w:line="240" w:lineRule="auto"/>
+              <w:jc w:val="center"/>
+              <w:rPr>
+                <w:rFonts w:ascii="Calibri" w:hAnsi="Calibri" w:cs="Calibri"/>
+                <w:color w:val="24292E"/>
+                <w:sz w:val="24"/>
+                <w:szCs w:val="24"/>
+              </w:rPr>
+            </w:pPr>
+            <w:r>
+              <w:rPr>
+                <w:rFonts w:ascii="Calibri" w:hAnsi="Calibri" w:cs="Calibri"/>
+                <w:color w:val="24292E"/>
+                <w:sz w:val="24"/>
+                <w:szCs w:val="24"/>
+              </w:rPr>
+              <w:t>3.</w:t>
+            </w:r>
+          </w:p>
+        </w:tc>
+        <w:tc>
+          <w:tcPr>
+            <w:tcW w:w="5004" w:type="dxa"/>
+            <w:vAlign w:val="center"/>
+          </w:tcPr>
+          <w:p>
+            <w:pPr>
+              <w:pStyle w:val="Standard"/>
+              <w:spacing w:after="240"/>
+              <w:jc w:val="center"/>
+              <w:cnfStyle w:val="000000100000" w:firstRow="0" w:lastRow="0" w:firstColumn="0" w:lastColumn="0" w:oddVBand="0" w:evenVBand="0" w:oddHBand="1" w:evenHBand="0" w:firstRowFirstColumn="0" w:firstRowLastColumn="0" w:lastRowFirstColumn="0" w:lastRowLastColumn="0"/>
+              <w:rPr>
+                <w:rFonts w:ascii="Calibri" w:hAnsi="Calibri" w:cs="Calibri"/>
+                <w:color w:val="24292E"/>
+                <w:sz w:val="24"/>
+                <w:szCs w:val="24"/>
+              </w:rPr>
+            </w:pPr>
+            <w:r>
+              <w:rPr>
+                <w:rFonts w:asciiTheme="minorHAnsi" w:hAnsiTheme="minorHAnsi" w:cstheme="minorHAnsi"/>
+                <w:sz w:val="24"/>
+                <w:szCs w:val="24"/>
+              </w:rPr>
+              <w:t>Protéger les données des utilisateurs contre les violations de sécurité</w:t>
+            </w:r>
+          </w:p>
+        </w:tc>
+        <w:tc>
+          <w:tcPr>
+            <w:tcW w:w="6946" w:type="dxa"/>
+            <w:vAlign w:val="center"/>
+          </w:tcPr>
+          <w:p>
+            <w:pPr>
+              <w:pStyle w:val="Standard"/>
+              <w:spacing w:after="240"/>
+              <w:jc w:val="center"/>
+              <w:cnfStyle w:val="000000100000" w:firstRow="0" w:lastRow="0" w:firstColumn="0" w:lastColumn="0" w:oddVBand="0" w:evenVBand="0" w:oddHBand="1" w:evenHBand="0" w:firstRowFirstColumn="0" w:firstRowLastColumn="0" w:lastRowFirstColumn="0" w:lastRowLastColumn="0"/>
+              <w:rPr>
+                <w:rFonts w:asciiTheme="minorHAnsi" w:hAnsiTheme="minorHAnsi" w:cstheme="minorHAnsi"/>
+                <w:sz w:val="24"/>
+                <w:szCs w:val="24"/>
+              </w:rPr>
+            </w:pPr>
+            <w:r>
+              <w:rPr>
+                <w:rFonts w:asciiTheme="minorHAnsi" w:hAnsiTheme="minorHAnsi" w:cstheme="minorHAnsi"/>
+                <w:sz w:val="24"/>
+                <w:szCs w:val="24"/>
+              </w:rPr>
+              <w:t>Cryptage des données</w:t>
+            </w:r>
+            <w:r>
+              <w:rPr>
+                <w:rFonts w:asciiTheme="minorHAnsi" w:hAnsiTheme="minorHAnsi" w:cstheme="minorHAnsi"/>
+                <w:sz w:val="24"/>
+                <w:szCs w:val="24"/>
+              </w:rPr>
+              <w:t xml:space="preserve"> et </w:t>
+            </w:r>
+            <w:r>
+              <w:rPr>
+                <w:rFonts w:asciiTheme="minorHAnsi" w:hAnsiTheme="minorHAnsi" w:cstheme="minorHAnsi"/>
+                <w:sz w:val="24"/>
+                <w:szCs w:val="24"/>
+              </w:rPr>
+              <w:t xml:space="preserve">audits de sécurité </w:t>
+            </w:r>
+            <w:r>
+              <w:rPr>
+                <w:rFonts w:asciiTheme="minorHAnsi" w:hAnsiTheme="minorHAnsi" w:cstheme="minorHAnsi"/>
+                <w:sz w:val="24"/>
+                <w:szCs w:val="24"/>
+              </w:rPr>
+              <w:t>tous les deux ans</w:t>
+            </w:r>
+          </w:p>
+        </w:tc>
+      </w:tr>
+      <w:tr>
+        <w:trPr>
+          <w:trHeight w:val="460"/>
+          <w:jc w:val="center"/>
+        </w:trPr>
+        <w:tc>
+          <w:tcPr>
+            <w:cnfStyle w:val="001000000000" w:firstRow="0" w:lastRow="0" w:firstColumn="1" w:lastColumn="0" w:oddVBand="0" w:evenVBand="0" w:oddHBand="0" w:evenHBand="0" w:firstRowFirstColumn="0" w:firstRowLastColumn="0" w:lastRowFirstColumn="0" w:lastRowLastColumn="0"/>
+            <w:tcW w:w="661" w:type="dxa"/>
+            <w:vAlign w:val="center"/>
+          </w:tcPr>
+          <w:p>
+            <w:pPr>
+              <w:pStyle w:val="Standard"/>
+              <w:spacing w:after="240" w:line="240" w:lineRule="auto"/>
+              <w:jc w:val="center"/>
+              <w:rPr>
+                <w:rFonts w:ascii="Calibri" w:hAnsi="Calibri" w:cs="Calibri"/>
+                <w:color w:val="24292E"/>
+                <w:sz w:val="24"/>
+                <w:szCs w:val="24"/>
+              </w:rPr>
+            </w:pPr>
+            <w:r>
+              <w:rPr>
+                <w:rFonts w:ascii="Calibri" w:hAnsi="Calibri" w:cs="Calibri"/>
+                <w:color w:val="24292E"/>
+                <w:sz w:val="24"/>
+                <w:szCs w:val="24"/>
+              </w:rPr>
+              <w:t>4.</w:t>
+            </w:r>
+          </w:p>
+        </w:tc>
+        <w:tc>
+          <w:tcPr>
+            <w:tcW w:w="5004" w:type="dxa"/>
+            <w:vAlign w:val="center"/>
+          </w:tcPr>
+          <w:p>
+            <w:pPr>
+              <w:pStyle w:val="Standard"/>
+              <w:spacing w:after="240"/>
+              <w:jc w:val="center"/>
+              <w:cnfStyle w:val="000000000000" w:firstRow="0" w:lastRow="0" w:firstColumn="0" w:lastColumn="0" w:oddVBand="0" w:evenVBand="0" w:oddHBand="0" w:evenHBand="0" w:firstRowFirstColumn="0" w:firstRowLastColumn="0" w:lastRowFirstColumn="0" w:lastRowLastColumn="0"/>
+              <w:rPr>
+                <w:rFonts w:ascii="Calibri" w:hAnsi="Calibri" w:cs="Calibri"/>
+                <w:color w:val="24292E"/>
+                <w:sz w:val="24"/>
+                <w:szCs w:val="24"/>
+              </w:rPr>
+            </w:pPr>
+            <w:r>
+              <w:rPr>
+                <w:rFonts w:asciiTheme="minorHAnsi" w:hAnsiTheme="minorHAnsi" w:cstheme="minorHAnsi"/>
+                <w:sz w:val="24"/>
+                <w:szCs w:val="24"/>
+              </w:rPr>
+              <w:t>Fournir un support client efficace pour résoudre les problèmes et répondre aux questions</w:t>
+            </w:r>
+          </w:p>
+        </w:tc>
+        <w:tc>
+          <w:tcPr>
+            <w:tcW w:w="6946" w:type="dxa"/>
+            <w:vAlign w:val="center"/>
+          </w:tcPr>
+          <w:p>
+            <w:pPr>
+              <w:pStyle w:val="Standard"/>
+              <w:jc w:val="center"/>
+              <w:cnfStyle w:val="000000000000" w:firstRow="0" w:lastRow="0" w:firstColumn="0" w:lastColumn="0" w:oddVBand="0" w:evenVBand="0" w:oddHBand="0" w:evenHBand="0" w:firstRowFirstColumn="0" w:firstRowLastColumn="0" w:lastRowFirstColumn="0" w:lastRowLastColumn="0"/>
+              <w:rPr>
+                <w:rFonts w:asciiTheme="minorHAnsi" w:hAnsiTheme="minorHAnsi" w:cstheme="minorHAnsi"/>
+                <w:sz w:val="24"/>
+                <w:szCs w:val="24"/>
+              </w:rPr>
+            </w:pPr>
+            <w:r>
+              <w:rPr>
+                <w:rFonts w:asciiTheme="minorHAnsi" w:hAnsiTheme="minorHAnsi" w:cstheme="minorHAnsi"/>
+                <w:sz w:val="24"/>
+                <w:szCs w:val="24"/>
+              </w:rPr>
+              <w:t>Délais de réponse pour les demandes d'assistance doit être inférieur à 10h</w:t>
+            </w:r>
+          </w:p>
+        </w:tc>
+      </w:tr>
+      <w:tr>
+        <w:trPr>
+          <w:cnfStyle w:val="000000100000" w:firstRow="0" w:lastRow="0" w:firstColumn="0" w:lastColumn="0" w:oddVBand="0" w:evenVBand="0" w:oddHBand="1" w:evenHBand="0" w:firstRowFirstColumn="0" w:firstRowLastColumn="0" w:lastRowFirstColumn="0" w:lastRowLastColumn="0"/>
+          <w:trHeight w:val="460"/>
+          <w:jc w:val="center"/>
+        </w:trPr>
+        <w:tc>
+          <w:tcPr>
+            <w:cnfStyle w:val="001000000000" w:firstRow="0" w:lastRow="0" w:firstColumn="1" w:lastColumn="0" w:oddVBand="0" w:evenVBand="0" w:oddHBand="0" w:evenHBand="0" w:firstRowFirstColumn="0" w:firstRowLastColumn="0" w:lastRowFirstColumn="0" w:lastRowLastColumn="0"/>
+            <w:tcW w:w="661" w:type="dxa"/>
+            <w:vAlign w:val="center"/>
+          </w:tcPr>
+          <w:p>
+            <w:pPr>
+              <w:pStyle w:val="Standard"/>
+              <w:spacing w:after="240" w:line="240" w:lineRule="auto"/>
+              <w:jc w:val="center"/>
+              <w:rPr>
+                <w:rFonts w:ascii="Calibri" w:hAnsi="Calibri" w:cs="Calibri"/>
+                <w:color w:val="24292E"/>
+                <w:sz w:val="24"/>
+                <w:szCs w:val="24"/>
+              </w:rPr>
+            </w:pPr>
+            <w:r>
+              <w:rPr>
+                <w:rFonts w:ascii="Calibri" w:hAnsi="Calibri" w:cs="Calibri"/>
+                <w:color w:val="24292E"/>
+                <w:sz w:val="24"/>
+                <w:szCs w:val="24"/>
+              </w:rPr>
+              <w:t>5</w:t>
+            </w:r>
+            <w:r>
+              <w:rPr>
+                <w:rFonts w:ascii="Calibri" w:hAnsi="Calibri" w:cs="Calibri"/>
+                <w:color w:val="24292E"/>
+                <w:sz w:val="24"/>
+                <w:szCs w:val="24"/>
+              </w:rPr>
+              <w:t>.</w:t>
+            </w:r>
+          </w:p>
+        </w:tc>
+        <w:tc>
+          <w:tcPr>
+            <w:tcW w:w="5004" w:type="dxa"/>
+            <w:vAlign w:val="center"/>
+          </w:tcPr>
+          <w:p>
+            <w:pPr>
+              <w:pStyle w:val="Standard"/>
+              <w:spacing w:after="240"/>
+              <w:jc w:val="center"/>
+              <w:cnfStyle w:val="000000100000" w:firstRow="0" w:lastRow="0" w:firstColumn="0" w:lastColumn="0" w:oddVBand="0" w:evenVBand="0" w:oddHBand="1" w:evenHBand="0" w:firstRowFirstColumn="0" w:firstRowLastColumn="0" w:lastRowFirstColumn="0" w:lastRowLastColumn="0"/>
+              <w:rPr>
+                <w:rFonts w:asciiTheme="minorHAnsi" w:hAnsiTheme="minorHAnsi" w:cstheme="minorHAnsi"/>
+                <w:sz w:val="24"/>
+                <w:szCs w:val="24"/>
+              </w:rPr>
+            </w:pPr>
+            <w:r>
+              <w:rPr>
+                <w:rFonts w:asciiTheme="minorHAnsi" w:hAnsiTheme="minorHAnsi" w:cstheme="minorHAnsi"/>
+                <w:sz w:val="24"/>
+                <w:szCs w:val="24"/>
+              </w:rPr>
+              <w:t>Minimiser les temps d'arrêt et les perturbations de service</w:t>
+            </w:r>
+          </w:p>
+        </w:tc>
+        <w:tc>
+          <w:tcPr>
+            <w:tcW w:w="6946" w:type="dxa"/>
+            <w:vAlign w:val="center"/>
+          </w:tcPr>
+          <w:p>
+            <w:pPr>
+              <w:pStyle w:val="Standard"/>
+              <w:spacing w:after="240"/>
+              <w:jc w:val="center"/>
+              <w:cnfStyle w:val="000000100000" w:firstRow="0" w:lastRow="0" w:firstColumn="0" w:lastColumn="0" w:oddVBand="0" w:evenVBand="0" w:oddHBand="1" w:evenHBand="0" w:firstRowFirstColumn="0" w:firstRowLastColumn="0" w:lastRowFirstColumn="0" w:lastRowLastColumn="0"/>
+              <w:rPr>
+                <w:rFonts w:asciiTheme="minorHAnsi" w:hAnsiTheme="minorHAnsi" w:cstheme="minorHAnsi"/>
+                <w:sz w:val="24"/>
+                <w:szCs w:val="24"/>
+              </w:rPr>
+            </w:pPr>
+            <w:r>
+              <w:rPr>
+                <w:rFonts w:asciiTheme="minorHAnsi" w:hAnsiTheme="minorHAnsi" w:cstheme="minorHAnsi"/>
+                <w:sz w:val="24"/>
+                <w:szCs w:val="24"/>
+              </w:rPr>
+              <w:t>Délais de résolution pour les incidents et les problèmes techniques inférieur à 4h</w:t>
+            </w:r>
+          </w:p>
+        </w:tc>
+      </w:tr>
+      <w:tr>
+        <w:trPr>
+          <w:trHeight w:val="460"/>
+          <w:jc w:val="center"/>
+        </w:trPr>
+        <w:tc>
+          <w:tcPr>
+            <w:cnfStyle w:val="001000000000" w:firstRow="0" w:lastRow="0" w:firstColumn="1" w:lastColumn="0" w:oddVBand="0" w:evenVBand="0" w:oddHBand="0" w:evenHBand="0" w:firstRowFirstColumn="0" w:firstRowLastColumn="0" w:lastRowFirstColumn="0" w:lastRowLastColumn="0"/>
+            <w:tcW w:w="661" w:type="dxa"/>
+            <w:vAlign w:val="center"/>
+          </w:tcPr>
+          <w:p>
+            <w:pPr>
+              <w:pStyle w:val="Standard"/>
+              <w:spacing w:after="240" w:line="240" w:lineRule="auto"/>
+              <w:jc w:val="center"/>
+              <w:rPr>
+                <w:rFonts w:ascii="Calibri" w:hAnsi="Calibri" w:cs="Calibri"/>
+                <w:color w:val="24292E"/>
+                <w:sz w:val="24"/>
+                <w:szCs w:val="24"/>
+              </w:rPr>
+            </w:pPr>
+            <w:r>
+              <w:rPr>
+                <w:rFonts w:ascii="Calibri" w:hAnsi="Calibri" w:cs="Calibri"/>
+                <w:color w:val="24292E"/>
+                <w:sz w:val="24"/>
+                <w:szCs w:val="24"/>
+              </w:rPr>
+              <w:t>6</w:t>
+            </w:r>
+            <w:r>
+              <w:rPr>
+                <w:rFonts w:ascii="Calibri" w:hAnsi="Calibri" w:cs="Calibri"/>
+                <w:color w:val="24292E"/>
+                <w:sz w:val="24"/>
+                <w:szCs w:val="24"/>
+              </w:rPr>
+              <w:t>.</w:t>
+            </w:r>
+          </w:p>
+        </w:tc>
+        <w:tc>
+          <w:tcPr>
+            <w:tcW w:w="5004" w:type="dxa"/>
+            <w:vAlign w:val="center"/>
+          </w:tcPr>
+          <w:p>
+            <w:pPr>
+              <w:pStyle w:val="Titre2"/>
+              <w:spacing w:before="0" w:after="240" w:line="276" w:lineRule="auto"/>
+              <w:jc w:val="center"/>
+              <w:cnfStyle w:val="000000000000" w:firstRow="0" w:lastRow="0" w:firstColumn="0" w:lastColumn="0" w:oddVBand="0" w:evenVBand="0" w:oddHBand="0" w:evenHBand="0" w:firstRowFirstColumn="0" w:firstRowLastColumn="0" w:lastRowFirstColumn="0" w:lastRowLastColumn="0"/>
+              <w:rPr>
+                <w:sz w:val="24"/>
+                <w:szCs w:val="24"/>
+              </w:rPr>
+            </w:pPr>
+            <w:r>
+              <w:rPr>
+                <w:sz w:val="24"/>
+                <w:szCs w:val="24"/>
+              </w:rPr>
+              <w:t>Informer les utilisateurs des interruptions de service planifiées ou imprévues</w:t>
+            </w:r>
+          </w:p>
+        </w:tc>
+        <w:tc>
+          <w:tcPr>
+            <w:tcW w:w="6946" w:type="dxa"/>
+            <w:vAlign w:val="center"/>
+          </w:tcPr>
+          <w:p>
+            <w:pPr>
+              <w:pStyle w:val="Standard"/>
+              <w:spacing w:after="240"/>
+              <w:jc w:val="center"/>
+              <w:cnfStyle w:val="000000000000" w:firstRow="0" w:lastRow="0" w:firstColumn="0" w:lastColumn="0" w:oddVBand="0" w:evenVBand="0" w:oddHBand="0" w:evenHBand="0" w:firstRowFirstColumn="0" w:firstRowLastColumn="0" w:lastRowFirstColumn="0" w:lastRowLastColumn="0"/>
+              <w:rPr>
+                <w:rFonts w:asciiTheme="minorHAnsi" w:hAnsiTheme="minorHAnsi" w:cstheme="minorHAnsi"/>
+                <w:sz w:val="24"/>
+                <w:szCs w:val="24"/>
+              </w:rPr>
+            </w:pPr>
+            <w:r>
+              <w:rPr>
+                <w:rFonts w:asciiTheme="minorHAnsi" w:hAnsiTheme="minorHAnsi" w:cstheme="minorHAnsi"/>
+                <w:sz w:val="24"/>
+                <w:szCs w:val="24"/>
+              </w:rPr>
+              <w:t>Le délai de notification en cas de maintenance planifiée doit être d’une semaine ou pour un incident majeur doit être d’une heure</w:t>
+            </w:r>
+          </w:p>
+        </w:tc>
+      </w:tr>
+    </w:tbl>
     <w:p>
       <w:pPr>
         <w:pStyle w:val="Standard"/>
-        <w:rPr>
-          <w:rFonts w:asciiTheme="minorHAnsi" w:hAnsiTheme="minorHAnsi" w:cstheme="minorHAnsi"/>
-        </w:rPr>
       </w:pPr>
     </w:p>
     <w:p>
@@ -3520,1396 +4291,999 @@
           <w:szCs w:val="24"/>
         </w:rPr>
       </w:pPr>
-      <w:r>
-        <w:rPr>
-          <w:rFonts w:asciiTheme="minorHAnsi" w:hAnsiTheme="minorHAnsi" w:cstheme="minorHAnsi"/>
-          <w:sz w:val="24"/>
-          <w:szCs w:val="24"/>
-        </w:rPr>
-        <w:t>1. Disponibilité de l'Application :</w:t>
-      </w:r>
-    </w:p>
-    <w:p>
-      <w:pPr>
-        <w:pStyle w:val="Standard"/>
-        <w:rPr>
-          <w:rFonts w:asciiTheme="minorHAnsi" w:hAnsiTheme="minorHAnsi" w:cstheme="minorHAnsi"/>
-          <w:sz w:val="24"/>
-          <w:szCs w:val="24"/>
-        </w:rPr>
-      </w:pPr>
-      <w:r>
-        <w:rPr>
-          <w:rFonts w:asciiTheme="minorHAnsi" w:hAnsiTheme="minorHAnsi" w:cstheme="minorHAnsi"/>
-          <w:sz w:val="24"/>
-          <w:szCs w:val="24"/>
-        </w:rPr>
-        <w:t xml:space="preserve">   - Objectif : Assurer que l'application est disponible pour les utilisateurs</w:t>
-      </w:r>
-    </w:p>
-    <w:p>
-      <w:pPr>
-        <w:pStyle w:val="Standard"/>
-        <w:rPr>
-          <w:rFonts w:asciiTheme="minorHAnsi" w:hAnsiTheme="minorHAnsi" w:cstheme="minorHAnsi"/>
-          <w:sz w:val="24"/>
-          <w:szCs w:val="24"/>
-        </w:rPr>
-      </w:pPr>
-      <w:r>
-        <w:rPr>
-          <w:rFonts w:asciiTheme="minorHAnsi" w:hAnsiTheme="minorHAnsi" w:cstheme="minorHAnsi"/>
-          <w:sz w:val="24"/>
-          <w:szCs w:val="24"/>
-        </w:rPr>
-        <w:t xml:space="preserve">   - SLA : Une disponibilité de 99,9 %, ce qui signifie que l'application ne doit pas être hors service plus de 0,1 % du temps (environ 8,76 heures par an).</w:t>
-      </w:r>
-    </w:p>
-    <w:p>
-      <w:pPr>
-        <w:pStyle w:val="Standard"/>
-        <w:rPr>
-          <w:rFonts w:asciiTheme="minorHAnsi" w:hAnsiTheme="minorHAnsi" w:cstheme="minorHAnsi"/>
-          <w:sz w:val="24"/>
-          <w:szCs w:val="24"/>
-        </w:rPr>
-      </w:pPr>
-    </w:p>
-    <w:p>
-      <w:pPr>
-        <w:pStyle w:val="Standard"/>
-        <w:rPr>
-          <w:rFonts w:asciiTheme="minorHAnsi" w:hAnsiTheme="minorHAnsi" w:cstheme="minorHAnsi"/>
-          <w:sz w:val="24"/>
-          <w:szCs w:val="24"/>
-        </w:rPr>
-      </w:pPr>
-      <w:r>
-        <w:rPr>
-          <w:rFonts w:asciiTheme="minorHAnsi" w:hAnsiTheme="minorHAnsi" w:cstheme="minorHAnsi"/>
-          <w:sz w:val="24"/>
-          <w:szCs w:val="24"/>
-        </w:rPr>
-        <w:t>2. Temps de Réponse :</w:t>
-      </w:r>
-    </w:p>
-    <w:p>
-      <w:pPr>
-        <w:pStyle w:val="Standard"/>
-        <w:rPr>
-          <w:rFonts w:asciiTheme="minorHAnsi" w:hAnsiTheme="minorHAnsi" w:cstheme="minorHAnsi"/>
-          <w:sz w:val="24"/>
-          <w:szCs w:val="24"/>
-        </w:rPr>
-      </w:pPr>
-      <w:r>
-        <w:rPr>
-          <w:rFonts w:asciiTheme="minorHAnsi" w:hAnsiTheme="minorHAnsi" w:cstheme="minorHAnsi"/>
-          <w:sz w:val="24"/>
-          <w:szCs w:val="24"/>
-        </w:rPr>
-        <w:t xml:space="preserve">   - Objectif : Garantir des temps de réponse rapides aux demandes des utilisateurs</w:t>
-      </w:r>
-      <w:r>
-        <w:rPr>
-          <w:rFonts w:asciiTheme="minorHAnsi" w:hAnsiTheme="minorHAnsi" w:cstheme="minorHAnsi"/>
-          <w:sz w:val="24"/>
-          <w:szCs w:val="24"/>
-        </w:rPr>
-        <w:t xml:space="preserve"> en toute circonstance</w:t>
-      </w:r>
-    </w:p>
-    <w:p>
-      <w:pPr>
-        <w:pStyle w:val="Standard"/>
-        <w:rPr>
-          <w:rFonts w:asciiTheme="minorHAnsi" w:hAnsiTheme="minorHAnsi" w:cstheme="minorHAnsi"/>
-          <w:sz w:val="24"/>
-          <w:szCs w:val="24"/>
-        </w:rPr>
-      </w:pPr>
-      <w:r>
-        <w:rPr>
-          <w:rFonts w:asciiTheme="minorHAnsi" w:hAnsiTheme="minorHAnsi" w:cstheme="minorHAnsi"/>
-          <w:sz w:val="24"/>
-          <w:szCs w:val="24"/>
-        </w:rPr>
-        <w:t xml:space="preserve">   - SLA : Un temps de réponse moyen inférieur à 1 secondes pour les requêtes de recherche.</w:t>
-      </w:r>
-    </w:p>
-    <w:p>
-      <w:pPr>
-        <w:pStyle w:val="Standard"/>
-        <w:rPr>
-          <w:rFonts w:asciiTheme="minorHAnsi" w:hAnsiTheme="minorHAnsi" w:cstheme="minorHAnsi"/>
-          <w:sz w:val="24"/>
-          <w:szCs w:val="24"/>
-        </w:rPr>
-      </w:pPr>
-    </w:p>
-    <w:p>
-      <w:pPr>
-        <w:pStyle w:val="Standard"/>
-        <w:rPr>
-          <w:rFonts w:asciiTheme="minorHAnsi" w:hAnsiTheme="minorHAnsi" w:cstheme="minorHAnsi"/>
-          <w:sz w:val="24"/>
-          <w:szCs w:val="24"/>
-        </w:rPr>
-      </w:pPr>
-      <w:r>
-        <w:rPr>
-          <w:rFonts w:asciiTheme="minorHAnsi" w:hAnsiTheme="minorHAnsi" w:cstheme="minorHAnsi"/>
-          <w:sz w:val="24"/>
-          <w:szCs w:val="24"/>
-        </w:rPr>
-        <w:t>3. Sécurité des Données :</w:t>
-      </w:r>
-    </w:p>
-    <w:p>
-      <w:pPr>
-        <w:pStyle w:val="Standard"/>
-        <w:rPr>
-          <w:rFonts w:asciiTheme="minorHAnsi" w:hAnsiTheme="minorHAnsi" w:cstheme="minorHAnsi"/>
-          <w:sz w:val="24"/>
-          <w:szCs w:val="24"/>
-        </w:rPr>
-      </w:pPr>
-      <w:r>
-        <w:rPr>
-          <w:rFonts w:asciiTheme="minorHAnsi" w:hAnsiTheme="minorHAnsi" w:cstheme="minorHAnsi"/>
-          <w:sz w:val="24"/>
-          <w:szCs w:val="24"/>
-        </w:rPr>
-        <w:t xml:space="preserve">   - Objectif : Protéger les données des utilisateurs contre les violations de sécurité.</w:t>
-      </w:r>
-    </w:p>
-    <w:p>
-      <w:pPr>
-        <w:pStyle w:val="Standard"/>
-        <w:rPr>
-          <w:rFonts w:asciiTheme="minorHAnsi" w:hAnsiTheme="minorHAnsi" w:cstheme="minorHAnsi"/>
-          <w:sz w:val="24"/>
-          <w:szCs w:val="24"/>
-        </w:rPr>
-      </w:pPr>
-      <w:r>
-        <w:rPr>
-          <w:rFonts w:asciiTheme="minorHAnsi" w:hAnsiTheme="minorHAnsi" w:cstheme="minorHAnsi"/>
-          <w:sz w:val="24"/>
-          <w:szCs w:val="24"/>
-        </w:rPr>
-        <w:t xml:space="preserve">   - SLA : </w:t>
-      </w:r>
-      <w:r>
-        <w:rPr>
-          <w:rFonts w:asciiTheme="minorHAnsi" w:hAnsiTheme="minorHAnsi" w:cstheme="minorHAnsi"/>
-          <w:sz w:val="24"/>
-          <w:szCs w:val="24"/>
-        </w:rPr>
-        <w:t>C</w:t>
-      </w:r>
-      <w:r>
-        <w:rPr>
-          <w:rFonts w:asciiTheme="minorHAnsi" w:hAnsiTheme="minorHAnsi" w:cstheme="minorHAnsi"/>
-          <w:sz w:val="24"/>
-          <w:szCs w:val="24"/>
-        </w:rPr>
-        <w:t xml:space="preserve">ryptage des données, </w:t>
-      </w:r>
-      <w:r>
-        <w:rPr>
-          <w:rFonts w:asciiTheme="minorHAnsi" w:hAnsiTheme="minorHAnsi" w:cstheme="minorHAnsi"/>
-          <w:sz w:val="24"/>
-          <w:szCs w:val="24"/>
-        </w:rPr>
-        <w:t>a</w:t>
-      </w:r>
-      <w:r>
-        <w:rPr>
-          <w:rFonts w:asciiTheme="minorHAnsi" w:hAnsiTheme="minorHAnsi" w:cstheme="minorHAnsi"/>
-          <w:sz w:val="24"/>
-          <w:szCs w:val="24"/>
-        </w:rPr>
-        <w:t>udits de sécurité réguliers, et une réponse rapide en cas de violation.</w:t>
-      </w:r>
-    </w:p>
-    <w:p>
-      <w:pPr>
-        <w:pStyle w:val="Standard"/>
-        <w:rPr>
-          <w:rFonts w:asciiTheme="minorHAnsi" w:hAnsiTheme="minorHAnsi" w:cstheme="minorHAnsi"/>
-          <w:sz w:val="24"/>
-          <w:szCs w:val="24"/>
-        </w:rPr>
-      </w:pPr>
-    </w:p>
-    <w:p>
-      <w:pPr>
-        <w:pStyle w:val="Standard"/>
-        <w:rPr>
-          <w:rFonts w:asciiTheme="minorHAnsi" w:hAnsiTheme="minorHAnsi" w:cstheme="minorHAnsi"/>
-          <w:sz w:val="24"/>
-          <w:szCs w:val="24"/>
-        </w:rPr>
-      </w:pPr>
-      <w:r>
-        <w:rPr>
-          <w:rFonts w:asciiTheme="minorHAnsi" w:hAnsiTheme="minorHAnsi" w:cstheme="minorHAnsi"/>
-          <w:sz w:val="24"/>
-          <w:szCs w:val="24"/>
-        </w:rPr>
-        <w:t>4. Support Client :</w:t>
-      </w:r>
-    </w:p>
-    <w:p>
-      <w:pPr>
-        <w:pStyle w:val="Standard"/>
-        <w:rPr>
-          <w:rFonts w:asciiTheme="minorHAnsi" w:hAnsiTheme="minorHAnsi" w:cstheme="minorHAnsi"/>
-          <w:sz w:val="24"/>
-          <w:szCs w:val="24"/>
-        </w:rPr>
-      </w:pPr>
-      <w:r>
-        <w:rPr>
-          <w:rFonts w:asciiTheme="minorHAnsi" w:hAnsiTheme="minorHAnsi" w:cstheme="minorHAnsi"/>
-          <w:sz w:val="24"/>
-          <w:szCs w:val="24"/>
-        </w:rPr>
-        <w:t xml:space="preserve">   - Objectif : Fournir un support client efficace pour résoudre les problèmes et répondre aux questions.</w:t>
-      </w:r>
-    </w:p>
-    <w:p>
-      <w:pPr>
-        <w:pStyle w:val="Standard"/>
-        <w:rPr>
-          <w:rFonts w:asciiTheme="minorHAnsi" w:hAnsiTheme="minorHAnsi" w:cstheme="minorHAnsi"/>
-          <w:sz w:val="24"/>
-          <w:szCs w:val="24"/>
-        </w:rPr>
-      </w:pPr>
-      <w:r>
-        <w:rPr>
-          <w:rFonts w:asciiTheme="minorHAnsi" w:hAnsiTheme="minorHAnsi" w:cstheme="minorHAnsi"/>
-          <w:sz w:val="24"/>
-          <w:szCs w:val="24"/>
-        </w:rPr>
-        <w:t xml:space="preserve">   - SLA : </w:t>
-      </w:r>
-      <w:r>
-        <w:rPr>
-          <w:rFonts w:asciiTheme="minorHAnsi" w:hAnsiTheme="minorHAnsi" w:cstheme="minorHAnsi"/>
-          <w:sz w:val="24"/>
-          <w:szCs w:val="24"/>
-        </w:rPr>
-        <w:t>Délais</w:t>
-      </w:r>
-      <w:r>
-        <w:rPr>
-          <w:rFonts w:asciiTheme="minorHAnsi" w:hAnsiTheme="minorHAnsi" w:cstheme="minorHAnsi"/>
-          <w:sz w:val="24"/>
-          <w:szCs w:val="24"/>
-        </w:rPr>
-        <w:t xml:space="preserve"> de réponse pour les demandes d'assistance</w:t>
-      </w:r>
-      <w:r>
-        <w:rPr>
-          <w:rFonts w:asciiTheme="minorHAnsi" w:hAnsiTheme="minorHAnsi" w:cstheme="minorHAnsi"/>
-          <w:sz w:val="24"/>
-          <w:szCs w:val="24"/>
-        </w:rPr>
-        <w:t xml:space="preserve"> doit être inférieur à 10h</w:t>
-      </w:r>
-    </w:p>
-    <w:p>
-      <w:pPr>
-        <w:pStyle w:val="Standard"/>
-        <w:rPr>
-          <w:rFonts w:asciiTheme="minorHAnsi" w:hAnsiTheme="minorHAnsi" w:cstheme="minorHAnsi"/>
-          <w:sz w:val="24"/>
-          <w:szCs w:val="24"/>
-        </w:rPr>
-      </w:pPr>
-    </w:p>
-    <w:p>
-      <w:pPr>
-        <w:pStyle w:val="Standard"/>
-        <w:rPr>
-          <w:rFonts w:asciiTheme="minorHAnsi" w:hAnsiTheme="minorHAnsi" w:cstheme="minorHAnsi"/>
-          <w:sz w:val="24"/>
-          <w:szCs w:val="24"/>
-        </w:rPr>
-      </w:pPr>
-      <w:r>
-        <w:rPr>
-          <w:rFonts w:asciiTheme="minorHAnsi" w:hAnsiTheme="minorHAnsi" w:cstheme="minorHAnsi"/>
-          <w:sz w:val="24"/>
-          <w:szCs w:val="24"/>
-        </w:rPr>
-        <w:t>5</w:t>
-      </w:r>
-      <w:r>
-        <w:rPr>
-          <w:rFonts w:asciiTheme="minorHAnsi" w:hAnsiTheme="minorHAnsi" w:cstheme="minorHAnsi"/>
-          <w:sz w:val="24"/>
-          <w:szCs w:val="24"/>
-        </w:rPr>
-        <w:t>. Délais de Résolution des Problèmes :</w:t>
-      </w:r>
-    </w:p>
-    <w:p>
-      <w:pPr>
-        <w:pStyle w:val="Standard"/>
-        <w:rPr>
-          <w:rFonts w:asciiTheme="minorHAnsi" w:hAnsiTheme="minorHAnsi" w:cstheme="minorHAnsi"/>
-          <w:sz w:val="24"/>
-          <w:szCs w:val="24"/>
-        </w:rPr>
-      </w:pPr>
-      <w:r>
-        <w:rPr>
-          <w:rFonts w:asciiTheme="minorHAnsi" w:hAnsiTheme="minorHAnsi" w:cstheme="minorHAnsi"/>
-          <w:sz w:val="24"/>
-          <w:szCs w:val="24"/>
-        </w:rPr>
-        <w:t xml:space="preserve">   - Objectif : Minimiser les temps d'arrêt et les perturbations de service.</w:t>
-      </w:r>
-    </w:p>
-    <w:p>
-      <w:pPr>
-        <w:pStyle w:val="Standard"/>
-        <w:rPr>
-          <w:rFonts w:asciiTheme="minorHAnsi" w:hAnsiTheme="minorHAnsi" w:cstheme="minorHAnsi"/>
-          <w:sz w:val="24"/>
-          <w:szCs w:val="24"/>
-        </w:rPr>
-      </w:pPr>
-      <w:r>
-        <w:rPr>
-          <w:rFonts w:asciiTheme="minorHAnsi" w:hAnsiTheme="minorHAnsi" w:cstheme="minorHAnsi"/>
-          <w:sz w:val="24"/>
-          <w:szCs w:val="24"/>
-        </w:rPr>
-        <w:t xml:space="preserve">   - SLA : </w:t>
-      </w:r>
-      <w:r>
-        <w:rPr>
-          <w:rFonts w:asciiTheme="minorHAnsi" w:hAnsiTheme="minorHAnsi" w:cstheme="minorHAnsi"/>
-          <w:sz w:val="24"/>
-          <w:szCs w:val="24"/>
-        </w:rPr>
-        <w:t>D</w:t>
-      </w:r>
-      <w:r>
-        <w:rPr>
-          <w:rFonts w:asciiTheme="minorHAnsi" w:hAnsiTheme="minorHAnsi" w:cstheme="minorHAnsi"/>
-          <w:sz w:val="24"/>
-          <w:szCs w:val="24"/>
-        </w:rPr>
-        <w:t>élais de résolution pour les incidents et les problèmes techniques</w:t>
-      </w:r>
-      <w:r>
-        <w:rPr>
-          <w:rFonts w:asciiTheme="minorHAnsi" w:hAnsiTheme="minorHAnsi" w:cstheme="minorHAnsi"/>
-          <w:sz w:val="24"/>
-          <w:szCs w:val="24"/>
-        </w:rPr>
-        <w:t xml:space="preserve"> inférieur à 4h</w:t>
-      </w:r>
-    </w:p>
-    <w:p>
-      <w:pPr>
-        <w:pStyle w:val="Standard"/>
-        <w:rPr>
-          <w:rFonts w:asciiTheme="minorHAnsi" w:hAnsiTheme="minorHAnsi" w:cstheme="minorHAnsi"/>
-          <w:sz w:val="24"/>
-          <w:szCs w:val="24"/>
-        </w:rPr>
-      </w:pPr>
-    </w:p>
-    <w:p>
-      <w:pPr>
-        <w:pStyle w:val="Standard"/>
-        <w:rPr>
-          <w:rFonts w:asciiTheme="minorHAnsi" w:hAnsiTheme="minorHAnsi" w:cstheme="minorHAnsi"/>
-          <w:sz w:val="24"/>
-          <w:szCs w:val="24"/>
-        </w:rPr>
-      </w:pPr>
-      <w:r>
-        <w:rPr>
-          <w:rFonts w:asciiTheme="minorHAnsi" w:hAnsiTheme="minorHAnsi" w:cstheme="minorHAnsi"/>
-          <w:sz w:val="24"/>
-          <w:szCs w:val="24"/>
-        </w:rPr>
-        <w:t>6</w:t>
-      </w:r>
-      <w:r>
-        <w:rPr>
-          <w:rFonts w:asciiTheme="minorHAnsi" w:hAnsiTheme="minorHAnsi" w:cstheme="minorHAnsi"/>
-          <w:sz w:val="24"/>
-          <w:szCs w:val="24"/>
-        </w:rPr>
-        <w:t>. Notification des Utilisateurs :</w:t>
-      </w:r>
-    </w:p>
-    <w:p>
-      <w:pPr>
-        <w:pStyle w:val="Standard"/>
-        <w:rPr>
-          <w:rFonts w:asciiTheme="minorHAnsi" w:hAnsiTheme="minorHAnsi" w:cstheme="minorHAnsi"/>
-          <w:sz w:val="24"/>
-          <w:szCs w:val="24"/>
-        </w:rPr>
-      </w:pPr>
-      <w:r>
-        <w:rPr>
-          <w:rFonts w:asciiTheme="minorHAnsi" w:hAnsiTheme="minorHAnsi" w:cstheme="minorHAnsi"/>
-          <w:sz w:val="24"/>
-          <w:szCs w:val="24"/>
-        </w:rPr>
-        <w:t xml:space="preserve">    - Objectif : Informer les utilisateurs des interruptions de service planifiées ou imprévues.</w:t>
-      </w:r>
-    </w:p>
-    <w:p>
-      <w:pPr>
-        <w:pStyle w:val="Standard"/>
-        <w:rPr>
-          <w:rFonts w:asciiTheme="minorHAnsi" w:hAnsiTheme="minorHAnsi" w:cstheme="minorHAnsi"/>
-          <w:sz w:val="24"/>
-          <w:szCs w:val="24"/>
-        </w:rPr>
-      </w:pPr>
-      <w:r>
-        <w:rPr>
-          <w:rFonts w:asciiTheme="minorHAnsi" w:hAnsiTheme="minorHAnsi" w:cstheme="minorHAnsi"/>
-          <w:sz w:val="24"/>
-          <w:szCs w:val="24"/>
-        </w:rPr>
-        <w:t xml:space="preserve">    - SLA : </w:t>
-      </w:r>
-      <w:r>
-        <w:rPr>
-          <w:rFonts w:asciiTheme="minorHAnsi" w:hAnsiTheme="minorHAnsi" w:cstheme="minorHAnsi"/>
-          <w:sz w:val="24"/>
-          <w:szCs w:val="24"/>
-        </w:rPr>
-        <w:t>Le d</w:t>
-      </w:r>
-      <w:r>
-        <w:rPr>
-          <w:rFonts w:asciiTheme="minorHAnsi" w:hAnsiTheme="minorHAnsi" w:cstheme="minorHAnsi"/>
-          <w:sz w:val="24"/>
-          <w:szCs w:val="24"/>
-        </w:rPr>
-        <w:t>élais</w:t>
-      </w:r>
-      <w:r>
-        <w:rPr>
-          <w:rFonts w:asciiTheme="minorHAnsi" w:hAnsiTheme="minorHAnsi" w:cstheme="minorHAnsi"/>
-          <w:sz w:val="24"/>
-          <w:szCs w:val="24"/>
-        </w:rPr>
-        <w:t xml:space="preserve"> de notification en cas de maintenance planifiée </w:t>
-      </w:r>
-      <w:r>
-        <w:rPr>
-          <w:rFonts w:asciiTheme="minorHAnsi" w:hAnsiTheme="minorHAnsi" w:cstheme="minorHAnsi"/>
-          <w:sz w:val="24"/>
-          <w:szCs w:val="24"/>
-        </w:rPr>
-        <w:t xml:space="preserve">doit être d’une semaine </w:t>
-      </w:r>
-      <w:r>
-        <w:rPr>
-          <w:rFonts w:asciiTheme="minorHAnsi" w:hAnsiTheme="minorHAnsi" w:cstheme="minorHAnsi"/>
-          <w:sz w:val="24"/>
-          <w:szCs w:val="24"/>
-        </w:rPr>
-        <w:t>ou</w:t>
-      </w:r>
-      <w:r>
-        <w:rPr>
-          <w:rFonts w:asciiTheme="minorHAnsi" w:hAnsiTheme="minorHAnsi" w:cstheme="minorHAnsi"/>
-          <w:sz w:val="24"/>
-          <w:szCs w:val="24"/>
-        </w:rPr>
-        <w:t xml:space="preserve"> pour un </w:t>
-      </w:r>
-      <w:r>
-        <w:rPr>
-          <w:rFonts w:asciiTheme="minorHAnsi" w:hAnsiTheme="minorHAnsi" w:cstheme="minorHAnsi"/>
-          <w:sz w:val="24"/>
-          <w:szCs w:val="24"/>
-        </w:rPr>
-        <w:t>incident majeur</w:t>
-      </w:r>
-      <w:r>
-        <w:rPr>
-          <w:rFonts w:asciiTheme="minorHAnsi" w:hAnsiTheme="minorHAnsi" w:cstheme="minorHAnsi"/>
-          <w:sz w:val="24"/>
-          <w:szCs w:val="24"/>
-        </w:rPr>
-        <w:t xml:space="preserve"> </w:t>
-      </w:r>
-      <w:r>
-        <w:rPr>
-          <w:rFonts w:asciiTheme="minorHAnsi" w:hAnsiTheme="minorHAnsi" w:cstheme="minorHAnsi"/>
-          <w:sz w:val="24"/>
-          <w:szCs w:val="24"/>
-        </w:rPr>
-        <w:t>doit être d’une heure</w:t>
-      </w:r>
-    </w:p>
-    <w:p>
-      <w:pPr>
-        <w:widowControl w:val="0"/>
-        <w:rPr>
-          <w:sz w:val="40"/>
-          <w:szCs w:val="40"/>
-        </w:rPr>
-      </w:pPr>
-      <w:bookmarkStart w:id="14" w:name="_tc0zcxn2zaws"/>
-      <w:bookmarkEnd w:id="14"/>
     </w:p>
     <w:p>
       <w:pPr>
         <w:pStyle w:val="Titre1"/>
         <w:spacing w:before="0"/>
       </w:pPr>
-      <w:bookmarkStart w:id="15" w:name="_Toc146626759"/>
+      <w:bookmarkStart w:id="14" w:name="_Toc146626759"/>
       <w:r>
         <w:t>Contrats de service application</w:t>
       </w:r>
-      <w:bookmarkEnd w:id="15"/>
+      <w:bookmarkEnd w:id="14"/>
     </w:p>
     <w:p>
       <w:pPr>
         <w:pStyle w:val="Titre2"/>
         <w:spacing w:before="0"/>
       </w:pPr>
-      <w:bookmarkStart w:id="16" w:name="_oax95i8s7tx8"/>
-      <w:bookmarkStart w:id="17" w:name="_Toc146626760"/>
+      <w:bookmarkStart w:id="15" w:name="_oax95i8s7tx8"/>
+      <w:bookmarkStart w:id="16" w:name="_Toc146626760"/>
+      <w:bookmarkEnd w:id="15"/>
+      <w:r>
+        <w:t>Objectifs de niveau de service</w:t>
+      </w:r>
       <w:bookmarkEnd w:id="16"/>
-      <w:r>
-        <w:t>Objectifs de niveau de service</w:t>
-      </w:r>
+    </w:p>
+    <w:p>
+      <w:r>
+        <w:t>Maintenir un haut niveau de qualité afin de satisfaire au contrat de service business</w:t>
+      </w:r>
+    </w:p>
+    <w:p>
+      <w:pPr>
+        <w:pStyle w:val="Titre2"/>
+      </w:pPr>
+      <w:bookmarkStart w:id="17" w:name="_s9jf1tz9sx7x"/>
+      <w:bookmarkStart w:id="18" w:name="_Toc146626761"/>
       <w:bookmarkEnd w:id="17"/>
-    </w:p>
-    <w:p>
-      <w:r>
-        <w:t>Maintenir un haut niveau de qualité afin de satisfaire au contrat de service business</w:t>
-      </w:r>
-    </w:p>
-    <w:p>
-      <w:pPr>
-        <w:pStyle w:val="Titre2"/>
-      </w:pPr>
-      <w:bookmarkStart w:id="18" w:name="_s9jf1tz9sx7x"/>
-      <w:bookmarkStart w:id="19" w:name="_Toc146626761"/>
+      <w:r>
+        <w:lastRenderedPageBreak/>
+        <w:t>Indicateurs de niveau de service</w:t>
+      </w:r>
       <w:bookmarkEnd w:id="18"/>
-      <w:r>
-        <w:t>Indicateurs de niveau de service</w:t>
-      </w:r>
+    </w:p>
+    <w:p>
+      <w:pPr>
+        <w:pStyle w:val="Standard"/>
+      </w:pPr>
+    </w:p>
+    <w:tbl>
+      <w:tblPr>
+        <w:tblStyle w:val="TableauGrille4-Accentuation1"/>
+        <w:tblW w:w="12611" w:type="dxa"/>
+        <w:jc w:val="center"/>
+        <w:tblLayout w:type="fixed"/>
+        <w:tblLook w:val="04A0" w:firstRow="1" w:lastRow="0" w:firstColumn="1" w:lastColumn="0" w:noHBand="0" w:noVBand="1"/>
+      </w:tblPr>
+      <w:tblGrid>
+        <w:gridCol w:w="661"/>
+        <w:gridCol w:w="5004"/>
+        <w:gridCol w:w="6946"/>
+      </w:tblGrid>
+      <w:tr>
+        <w:trPr>
+          <w:cnfStyle w:val="100000000000" w:firstRow="1" w:lastRow="0" w:firstColumn="0" w:lastColumn="0" w:oddVBand="0" w:evenVBand="0" w:oddHBand="0" w:evenHBand="0" w:firstRowFirstColumn="0" w:firstRowLastColumn="0" w:lastRowFirstColumn="0" w:lastRowLastColumn="0"/>
+          <w:trHeight w:val="460"/>
+          <w:jc w:val="center"/>
+        </w:trPr>
+        <w:tc>
+          <w:tcPr>
+            <w:cnfStyle w:val="001000000000" w:firstRow="0" w:lastRow="0" w:firstColumn="1" w:lastColumn="0" w:oddVBand="0" w:evenVBand="0" w:oddHBand="0" w:evenHBand="0" w:firstRowFirstColumn="0" w:firstRowLastColumn="0" w:lastRowFirstColumn="0" w:lastRowLastColumn="0"/>
+            <w:tcW w:w="661" w:type="dxa"/>
+            <w:vAlign w:val="bottom"/>
+          </w:tcPr>
+          <w:p>
+            <w:pPr>
+              <w:pStyle w:val="En-ttestabelau"/>
+            </w:pPr>
+            <w:r>
+              <w:rPr>
+                <w:b/>
+              </w:rPr>
+              <w:t>ID</w:t>
+            </w:r>
+          </w:p>
+        </w:tc>
+        <w:tc>
+          <w:tcPr>
+            <w:tcW w:w="5004" w:type="dxa"/>
+            <w:vAlign w:val="bottom"/>
+          </w:tcPr>
+          <w:p>
+            <w:pPr>
+              <w:pStyle w:val="En-ttestabelau"/>
+              <w:cnfStyle w:val="100000000000" w:firstRow="1" w:lastRow="0" w:firstColumn="0" w:lastColumn="0" w:oddVBand="0" w:evenVBand="0" w:oddHBand="0" w:evenHBand="0" w:firstRowFirstColumn="0" w:firstRowLastColumn="0" w:lastRowFirstColumn="0" w:lastRowLastColumn="0"/>
+            </w:pPr>
+            <w:r>
+              <w:rPr>
+                <w:b/>
+              </w:rPr>
+              <w:t>Objectifs</w:t>
+            </w:r>
+          </w:p>
+        </w:tc>
+        <w:tc>
+          <w:tcPr>
+            <w:tcW w:w="6946" w:type="dxa"/>
+            <w:vAlign w:val="bottom"/>
+          </w:tcPr>
+          <w:p>
+            <w:pPr>
+              <w:pStyle w:val="En-ttestabelau"/>
+              <w:cnfStyle w:val="100000000000" w:firstRow="1" w:lastRow="0" w:firstColumn="0" w:lastColumn="0" w:oddVBand="0" w:evenVBand="0" w:oddHBand="0" w:evenHBand="0" w:firstRowFirstColumn="0" w:firstRowLastColumn="0" w:lastRowFirstColumn="0" w:lastRowLastColumn="0"/>
+            </w:pPr>
+            <w:r>
+              <w:rPr>
+                <w:b/>
+              </w:rPr>
+              <w:t>SLA</w:t>
+            </w:r>
+          </w:p>
+        </w:tc>
+      </w:tr>
+      <w:tr>
+        <w:trPr>
+          <w:cnfStyle w:val="000000100000" w:firstRow="0" w:lastRow="0" w:firstColumn="0" w:lastColumn="0" w:oddVBand="0" w:evenVBand="0" w:oddHBand="1" w:evenHBand="0" w:firstRowFirstColumn="0" w:firstRowLastColumn="0" w:lastRowFirstColumn="0" w:lastRowLastColumn="0"/>
+          <w:trHeight w:val="460"/>
+          <w:jc w:val="center"/>
+        </w:trPr>
+        <w:tc>
+          <w:tcPr>
+            <w:cnfStyle w:val="001000000000" w:firstRow="0" w:lastRow="0" w:firstColumn="1" w:lastColumn="0" w:oddVBand="0" w:evenVBand="0" w:oddHBand="0" w:evenHBand="0" w:firstRowFirstColumn="0" w:firstRowLastColumn="0" w:lastRowFirstColumn="0" w:lastRowLastColumn="0"/>
+            <w:tcW w:w="661" w:type="dxa"/>
+            <w:vAlign w:val="center"/>
+          </w:tcPr>
+          <w:p>
+            <w:pPr>
+              <w:pStyle w:val="Standard"/>
+              <w:spacing w:after="240" w:line="240" w:lineRule="auto"/>
+              <w:jc w:val="center"/>
+            </w:pPr>
+            <w:r>
+              <w:rPr>
+                <w:rFonts w:ascii="Calibri" w:hAnsi="Calibri" w:cs="Calibri"/>
+                <w:color w:val="24292E"/>
+                <w:sz w:val="24"/>
+                <w:szCs w:val="24"/>
+              </w:rPr>
+              <w:t>1.</w:t>
+            </w:r>
+          </w:p>
+        </w:tc>
+        <w:tc>
+          <w:tcPr>
+            <w:tcW w:w="5004" w:type="dxa"/>
+            <w:vAlign w:val="center"/>
+          </w:tcPr>
+          <w:p>
+            <w:pPr>
+              <w:pStyle w:val="Standard"/>
+              <w:spacing w:after="240"/>
+              <w:jc w:val="center"/>
+              <w:cnfStyle w:val="000000100000" w:firstRow="0" w:lastRow="0" w:firstColumn="0" w:lastColumn="0" w:oddVBand="0" w:evenVBand="0" w:oddHBand="1" w:evenHBand="0" w:firstRowFirstColumn="0" w:firstRowLastColumn="0" w:lastRowFirstColumn="0" w:lastRowLastColumn="0"/>
+              <w:rPr>
+                <w:rFonts w:asciiTheme="minorHAnsi" w:hAnsiTheme="minorHAnsi" w:cstheme="minorHAnsi"/>
+                <w:sz w:val="24"/>
+                <w:szCs w:val="24"/>
+              </w:rPr>
+            </w:pPr>
+            <w:r>
+              <w:rPr>
+                <w:rFonts w:asciiTheme="minorHAnsi" w:hAnsiTheme="minorHAnsi" w:cstheme="minorHAnsi"/>
+                <w:sz w:val="24"/>
+                <w:szCs w:val="24"/>
+              </w:rPr>
+              <w:t>Assurer que l'application est disponible pour les utilisateurs</w:t>
+            </w:r>
+          </w:p>
+        </w:tc>
+        <w:tc>
+          <w:tcPr>
+            <w:tcW w:w="6946" w:type="dxa"/>
+            <w:vAlign w:val="center"/>
+          </w:tcPr>
+          <w:p>
+            <w:pPr>
+              <w:pStyle w:val="Standard"/>
+              <w:spacing w:after="240"/>
+              <w:jc w:val="center"/>
+              <w:cnfStyle w:val="000000100000" w:firstRow="0" w:lastRow="0" w:firstColumn="0" w:lastColumn="0" w:oddVBand="0" w:evenVBand="0" w:oddHBand="1" w:evenHBand="0" w:firstRowFirstColumn="0" w:firstRowLastColumn="0" w:lastRowFirstColumn="0" w:lastRowLastColumn="0"/>
+              <w:rPr>
+                <w:rFonts w:ascii="Calibri" w:hAnsi="Calibri" w:cs="Calibri"/>
+                <w:color w:val="24292E"/>
+                <w:sz w:val="24"/>
+                <w:szCs w:val="24"/>
+              </w:rPr>
+            </w:pPr>
+            <w:r>
+              <w:rPr>
+                <w:rFonts w:asciiTheme="minorHAnsi" w:hAnsiTheme="minorHAnsi" w:cstheme="minorHAnsi"/>
+                <w:sz w:val="24"/>
+                <w:szCs w:val="24"/>
+              </w:rPr>
+              <w:t>Une disponibilité de 99,9 %, ce qui signifie que l'application ne doit pas être hors service plus de 0,1 % du temps (environ 8,76 heures par an)</w:t>
+            </w:r>
+          </w:p>
+        </w:tc>
+      </w:tr>
+      <w:tr>
+        <w:trPr>
+          <w:trHeight w:val="460"/>
+          <w:jc w:val="center"/>
+        </w:trPr>
+        <w:tc>
+          <w:tcPr>
+            <w:cnfStyle w:val="001000000000" w:firstRow="0" w:lastRow="0" w:firstColumn="1" w:lastColumn="0" w:oddVBand="0" w:evenVBand="0" w:oddHBand="0" w:evenHBand="0" w:firstRowFirstColumn="0" w:firstRowLastColumn="0" w:lastRowFirstColumn="0" w:lastRowLastColumn="0"/>
+            <w:tcW w:w="661" w:type="dxa"/>
+            <w:vAlign w:val="center"/>
+          </w:tcPr>
+          <w:p>
+            <w:pPr>
+              <w:pStyle w:val="Standard"/>
+              <w:spacing w:after="240" w:line="240" w:lineRule="auto"/>
+              <w:jc w:val="center"/>
+            </w:pPr>
+            <w:r>
+              <w:rPr>
+                <w:rFonts w:ascii="Calibri" w:hAnsi="Calibri" w:cs="Calibri"/>
+                <w:color w:val="24292E"/>
+                <w:sz w:val="24"/>
+                <w:szCs w:val="24"/>
+              </w:rPr>
+              <w:t>2.</w:t>
+            </w:r>
+          </w:p>
+        </w:tc>
+        <w:tc>
+          <w:tcPr>
+            <w:tcW w:w="5004" w:type="dxa"/>
+            <w:vAlign w:val="center"/>
+          </w:tcPr>
+          <w:p>
+            <w:pPr>
+              <w:pStyle w:val="Standard"/>
+              <w:spacing w:after="240"/>
+              <w:jc w:val="center"/>
+              <w:cnfStyle w:val="000000000000" w:firstRow="0" w:lastRow="0" w:firstColumn="0" w:lastColumn="0" w:oddVBand="0" w:evenVBand="0" w:oddHBand="0" w:evenHBand="0" w:firstRowFirstColumn="0" w:firstRowLastColumn="0" w:lastRowFirstColumn="0" w:lastRowLastColumn="0"/>
+              <w:rPr>
+                <w:rFonts w:ascii="Calibri" w:hAnsi="Calibri" w:cs="Calibri"/>
+                <w:color w:val="24292E"/>
+                <w:sz w:val="24"/>
+                <w:szCs w:val="24"/>
+              </w:rPr>
+            </w:pPr>
+            <w:r>
+              <w:rPr>
+                <w:rFonts w:asciiTheme="minorHAnsi" w:hAnsiTheme="minorHAnsi" w:cstheme="minorHAnsi"/>
+                <w:sz w:val="24"/>
+                <w:szCs w:val="24"/>
+              </w:rPr>
+              <w:t>Garantir des temps de réponse rapides aux demandes des utilisateurs en toute circonstance</w:t>
+            </w:r>
+          </w:p>
+        </w:tc>
+        <w:tc>
+          <w:tcPr>
+            <w:tcW w:w="6946" w:type="dxa"/>
+            <w:vAlign w:val="center"/>
+          </w:tcPr>
+          <w:p>
+            <w:pPr>
+              <w:pStyle w:val="Standard"/>
+              <w:spacing w:after="240"/>
+              <w:jc w:val="center"/>
+              <w:cnfStyle w:val="000000000000" w:firstRow="0" w:lastRow="0" w:firstColumn="0" w:lastColumn="0" w:oddVBand="0" w:evenVBand="0" w:oddHBand="0" w:evenHBand="0" w:firstRowFirstColumn="0" w:firstRowLastColumn="0" w:lastRowFirstColumn="0" w:lastRowLastColumn="0"/>
+              <w:rPr>
+                <w:rFonts w:asciiTheme="minorHAnsi" w:hAnsiTheme="minorHAnsi" w:cstheme="minorHAnsi"/>
+                <w:sz w:val="24"/>
+                <w:szCs w:val="24"/>
+              </w:rPr>
+            </w:pPr>
+            <w:r>
+              <w:rPr>
+                <w:rFonts w:asciiTheme="minorHAnsi" w:hAnsiTheme="minorHAnsi" w:cstheme="minorHAnsi"/>
+                <w:sz w:val="24"/>
+                <w:szCs w:val="24"/>
+              </w:rPr>
+              <w:t>Un temps de réponse moyen inférieur à 1 secondes pour les requêtes de recherche</w:t>
+            </w:r>
+          </w:p>
+        </w:tc>
+      </w:tr>
+      <w:tr>
+        <w:trPr>
+          <w:cnfStyle w:val="000000100000" w:firstRow="0" w:lastRow="0" w:firstColumn="0" w:lastColumn="0" w:oddVBand="0" w:evenVBand="0" w:oddHBand="1" w:evenHBand="0" w:firstRowFirstColumn="0" w:firstRowLastColumn="0" w:lastRowFirstColumn="0" w:lastRowLastColumn="0"/>
+          <w:trHeight w:val="460"/>
+          <w:jc w:val="center"/>
+        </w:trPr>
+        <w:tc>
+          <w:tcPr>
+            <w:cnfStyle w:val="001000000000" w:firstRow="0" w:lastRow="0" w:firstColumn="1" w:lastColumn="0" w:oddVBand="0" w:evenVBand="0" w:oddHBand="0" w:evenHBand="0" w:firstRowFirstColumn="0" w:firstRowLastColumn="0" w:lastRowFirstColumn="0" w:lastRowLastColumn="0"/>
+            <w:tcW w:w="661" w:type="dxa"/>
+            <w:vAlign w:val="center"/>
+          </w:tcPr>
+          <w:p>
+            <w:pPr>
+              <w:pStyle w:val="Standard"/>
+              <w:spacing w:after="240" w:line="240" w:lineRule="auto"/>
+              <w:jc w:val="center"/>
+              <w:rPr>
+                <w:rFonts w:ascii="Calibri" w:hAnsi="Calibri" w:cs="Calibri"/>
+                <w:color w:val="24292E"/>
+                <w:sz w:val="24"/>
+                <w:szCs w:val="24"/>
+              </w:rPr>
+            </w:pPr>
+            <w:r>
+              <w:rPr>
+                <w:rFonts w:ascii="Calibri" w:hAnsi="Calibri" w:cs="Calibri"/>
+                <w:color w:val="24292E"/>
+                <w:sz w:val="24"/>
+                <w:szCs w:val="24"/>
+              </w:rPr>
+              <w:t>3.</w:t>
+            </w:r>
+          </w:p>
+        </w:tc>
+        <w:tc>
+          <w:tcPr>
+            <w:tcW w:w="5004" w:type="dxa"/>
+            <w:vAlign w:val="center"/>
+          </w:tcPr>
+          <w:p>
+            <w:pPr>
+              <w:pStyle w:val="Standard"/>
+              <w:spacing w:after="240"/>
+              <w:jc w:val="center"/>
+              <w:cnfStyle w:val="000000100000" w:firstRow="0" w:lastRow="0" w:firstColumn="0" w:lastColumn="0" w:oddVBand="0" w:evenVBand="0" w:oddHBand="1" w:evenHBand="0" w:firstRowFirstColumn="0" w:firstRowLastColumn="0" w:lastRowFirstColumn="0" w:lastRowLastColumn="0"/>
+              <w:rPr>
+                <w:rFonts w:ascii="Calibri" w:hAnsi="Calibri" w:cs="Calibri"/>
+                <w:color w:val="24292E"/>
+                <w:sz w:val="24"/>
+                <w:szCs w:val="24"/>
+              </w:rPr>
+            </w:pPr>
+            <w:r>
+              <w:rPr>
+                <w:rFonts w:asciiTheme="minorHAnsi" w:hAnsiTheme="minorHAnsi" w:cstheme="minorHAnsi"/>
+                <w:sz w:val="24"/>
+                <w:szCs w:val="24"/>
+              </w:rPr>
+              <w:t>Protéger les données des utilisateurs contre les violations de sécurité</w:t>
+            </w:r>
+          </w:p>
+        </w:tc>
+        <w:tc>
+          <w:tcPr>
+            <w:tcW w:w="6946" w:type="dxa"/>
+            <w:vAlign w:val="center"/>
+          </w:tcPr>
+          <w:p>
+            <w:pPr>
+              <w:pStyle w:val="Standard"/>
+              <w:spacing w:after="240"/>
+              <w:jc w:val="center"/>
+              <w:cnfStyle w:val="000000100000" w:firstRow="0" w:lastRow="0" w:firstColumn="0" w:lastColumn="0" w:oddVBand="0" w:evenVBand="0" w:oddHBand="1" w:evenHBand="0" w:firstRowFirstColumn="0" w:firstRowLastColumn="0" w:lastRowFirstColumn="0" w:lastRowLastColumn="0"/>
+              <w:rPr>
+                <w:rFonts w:asciiTheme="minorHAnsi" w:hAnsiTheme="minorHAnsi" w:cstheme="minorHAnsi"/>
+                <w:sz w:val="24"/>
+                <w:szCs w:val="24"/>
+              </w:rPr>
+            </w:pPr>
+            <w:r>
+              <w:rPr>
+                <w:rFonts w:asciiTheme="minorHAnsi" w:hAnsiTheme="minorHAnsi" w:cstheme="minorHAnsi"/>
+                <w:sz w:val="24"/>
+                <w:szCs w:val="24"/>
+              </w:rPr>
+              <w:t>Cryptage des données</w:t>
+            </w:r>
+            <w:r>
+              <w:rPr>
+                <w:rFonts w:asciiTheme="minorHAnsi" w:hAnsiTheme="minorHAnsi" w:cstheme="minorHAnsi"/>
+                <w:sz w:val="24"/>
+                <w:szCs w:val="24"/>
+              </w:rPr>
+              <w:t xml:space="preserve"> et </w:t>
+            </w:r>
+            <w:r>
+              <w:rPr>
+                <w:rFonts w:asciiTheme="minorHAnsi" w:hAnsiTheme="minorHAnsi" w:cstheme="minorHAnsi"/>
+                <w:sz w:val="24"/>
+                <w:szCs w:val="24"/>
+              </w:rPr>
+              <w:t xml:space="preserve">audits de sécurité </w:t>
+            </w:r>
+            <w:r>
+              <w:rPr>
+                <w:rFonts w:asciiTheme="minorHAnsi" w:hAnsiTheme="minorHAnsi" w:cstheme="minorHAnsi"/>
+                <w:sz w:val="24"/>
+                <w:szCs w:val="24"/>
+              </w:rPr>
+              <w:t>tous les deux ans</w:t>
+            </w:r>
+          </w:p>
+        </w:tc>
+      </w:tr>
+      <w:tr>
+        <w:trPr>
+          <w:trHeight w:val="460"/>
+          <w:jc w:val="center"/>
+        </w:trPr>
+        <w:tc>
+          <w:tcPr>
+            <w:cnfStyle w:val="001000000000" w:firstRow="0" w:lastRow="0" w:firstColumn="1" w:lastColumn="0" w:oddVBand="0" w:evenVBand="0" w:oddHBand="0" w:evenHBand="0" w:firstRowFirstColumn="0" w:firstRowLastColumn="0" w:lastRowFirstColumn="0" w:lastRowLastColumn="0"/>
+            <w:tcW w:w="661" w:type="dxa"/>
+            <w:vAlign w:val="center"/>
+          </w:tcPr>
+          <w:p>
+            <w:pPr>
+              <w:pStyle w:val="Standard"/>
+              <w:spacing w:after="240" w:line="240" w:lineRule="auto"/>
+              <w:jc w:val="center"/>
+              <w:rPr>
+                <w:rFonts w:ascii="Calibri" w:hAnsi="Calibri" w:cs="Calibri"/>
+                <w:color w:val="24292E"/>
+                <w:sz w:val="24"/>
+                <w:szCs w:val="24"/>
+              </w:rPr>
+            </w:pPr>
+            <w:r>
+              <w:rPr>
+                <w:rFonts w:ascii="Calibri" w:hAnsi="Calibri" w:cs="Calibri"/>
+                <w:color w:val="24292E"/>
+                <w:sz w:val="24"/>
+                <w:szCs w:val="24"/>
+              </w:rPr>
+              <w:t>4.</w:t>
+            </w:r>
+          </w:p>
+        </w:tc>
+        <w:tc>
+          <w:tcPr>
+            <w:tcW w:w="5004" w:type="dxa"/>
+            <w:vAlign w:val="center"/>
+          </w:tcPr>
+          <w:p>
+            <w:pPr>
+              <w:pStyle w:val="Standard"/>
+              <w:spacing w:after="240"/>
+              <w:jc w:val="center"/>
+              <w:cnfStyle w:val="000000000000" w:firstRow="0" w:lastRow="0" w:firstColumn="0" w:lastColumn="0" w:oddVBand="0" w:evenVBand="0" w:oddHBand="0" w:evenHBand="0" w:firstRowFirstColumn="0" w:firstRowLastColumn="0" w:lastRowFirstColumn="0" w:lastRowLastColumn="0"/>
+              <w:rPr>
+                <w:rFonts w:ascii="Calibri" w:hAnsi="Calibri" w:cs="Calibri"/>
+                <w:color w:val="24292E"/>
+                <w:sz w:val="24"/>
+                <w:szCs w:val="24"/>
+              </w:rPr>
+            </w:pPr>
+            <w:r>
+              <w:rPr>
+                <w:rFonts w:asciiTheme="minorHAnsi" w:hAnsiTheme="minorHAnsi" w:cstheme="minorHAnsi"/>
+                <w:sz w:val="24"/>
+                <w:szCs w:val="24"/>
+              </w:rPr>
+              <w:t>Maintenir l'application à jour et sécurisée</w:t>
+            </w:r>
+          </w:p>
+        </w:tc>
+        <w:tc>
+          <w:tcPr>
+            <w:tcW w:w="6946" w:type="dxa"/>
+            <w:vAlign w:val="center"/>
+          </w:tcPr>
+          <w:p>
+            <w:pPr>
+              <w:pStyle w:val="Standard"/>
+              <w:ind w:left="180"/>
+              <w:cnfStyle w:val="000000000000" w:firstRow="0" w:lastRow="0" w:firstColumn="0" w:lastColumn="0" w:oddVBand="0" w:evenVBand="0" w:oddHBand="0" w:evenHBand="0" w:firstRowFirstColumn="0" w:firstRowLastColumn="0" w:lastRowFirstColumn="0" w:lastRowLastColumn="0"/>
+              <w:rPr>
+                <w:rFonts w:asciiTheme="minorHAnsi" w:hAnsiTheme="minorHAnsi" w:cstheme="minorHAnsi"/>
+                <w:sz w:val="24"/>
+                <w:szCs w:val="24"/>
+              </w:rPr>
+            </w:pPr>
+            <w:r>
+              <w:rPr>
+                <w:rFonts w:asciiTheme="minorHAnsi" w:hAnsiTheme="minorHAnsi" w:cstheme="minorHAnsi"/>
+                <w:sz w:val="24"/>
+                <w:szCs w:val="24"/>
+              </w:rPr>
+              <w:t>F</w:t>
+            </w:r>
+            <w:r>
+              <w:rPr>
+                <w:rFonts w:asciiTheme="minorHAnsi" w:hAnsiTheme="minorHAnsi" w:cstheme="minorHAnsi"/>
+                <w:sz w:val="24"/>
+                <w:szCs w:val="24"/>
+              </w:rPr>
+              <w:t>réquence des mises à jour et des correctifs</w:t>
+            </w:r>
+            <w:r>
+              <w:rPr>
+                <w:rFonts w:asciiTheme="minorHAnsi" w:hAnsiTheme="minorHAnsi" w:cstheme="minorHAnsi"/>
+                <w:sz w:val="24"/>
+                <w:szCs w:val="24"/>
+              </w:rPr>
+              <w:t xml:space="preserve"> d’une fois par semaine</w:t>
+            </w:r>
+          </w:p>
+          <w:p>
+            <w:pPr>
+              <w:pStyle w:val="Standard"/>
+              <w:ind w:left="180"/>
+              <w:cnfStyle w:val="000000000000" w:firstRow="0" w:lastRow="0" w:firstColumn="0" w:lastColumn="0" w:oddVBand="0" w:evenVBand="0" w:oddHBand="0" w:evenHBand="0" w:firstRowFirstColumn="0" w:firstRowLastColumn="0" w:lastRowFirstColumn="0" w:lastRowLastColumn="0"/>
+              <w:rPr>
+                <w:rFonts w:asciiTheme="minorHAnsi" w:hAnsiTheme="minorHAnsi" w:cstheme="minorHAnsi"/>
+                <w:sz w:val="24"/>
+                <w:szCs w:val="24"/>
+              </w:rPr>
+            </w:pPr>
+            <w:r>
+              <w:rPr>
+                <w:rFonts w:asciiTheme="minorHAnsi" w:hAnsiTheme="minorHAnsi" w:cstheme="minorHAnsi"/>
+                <w:sz w:val="24"/>
+                <w:szCs w:val="24"/>
+              </w:rPr>
+              <w:t>D</w:t>
+            </w:r>
+            <w:r>
+              <w:rPr>
+                <w:rFonts w:asciiTheme="minorHAnsi" w:hAnsiTheme="minorHAnsi" w:cstheme="minorHAnsi"/>
+                <w:sz w:val="24"/>
+                <w:szCs w:val="24"/>
+              </w:rPr>
+              <w:t>élais de déploiement en cas de vulnérabilités critiques</w:t>
+            </w:r>
+            <w:r>
+              <w:rPr>
+                <w:rFonts w:asciiTheme="minorHAnsi" w:hAnsiTheme="minorHAnsi" w:cstheme="minorHAnsi"/>
+                <w:sz w:val="24"/>
+                <w:szCs w:val="24"/>
+              </w:rPr>
+              <w:t xml:space="preserve"> inférieur à 2h</w:t>
+            </w:r>
+          </w:p>
+        </w:tc>
+      </w:tr>
+      <w:tr>
+        <w:trPr>
+          <w:cnfStyle w:val="000000100000" w:firstRow="0" w:lastRow="0" w:firstColumn="0" w:lastColumn="0" w:oddVBand="0" w:evenVBand="0" w:oddHBand="1" w:evenHBand="0" w:firstRowFirstColumn="0" w:firstRowLastColumn="0" w:lastRowFirstColumn="0" w:lastRowLastColumn="0"/>
+          <w:trHeight w:val="460"/>
+          <w:jc w:val="center"/>
+        </w:trPr>
+        <w:tc>
+          <w:tcPr>
+            <w:cnfStyle w:val="001000000000" w:firstRow="0" w:lastRow="0" w:firstColumn="1" w:lastColumn="0" w:oddVBand="0" w:evenVBand="0" w:oddHBand="0" w:evenHBand="0" w:firstRowFirstColumn="0" w:firstRowLastColumn="0" w:lastRowFirstColumn="0" w:lastRowLastColumn="0"/>
+            <w:tcW w:w="661" w:type="dxa"/>
+            <w:vAlign w:val="center"/>
+          </w:tcPr>
+          <w:p>
+            <w:pPr>
+              <w:pStyle w:val="Standard"/>
+              <w:spacing w:after="240" w:line="240" w:lineRule="auto"/>
+              <w:jc w:val="center"/>
+              <w:rPr>
+                <w:rFonts w:ascii="Calibri" w:hAnsi="Calibri" w:cs="Calibri"/>
+                <w:color w:val="24292E"/>
+                <w:sz w:val="24"/>
+                <w:szCs w:val="24"/>
+              </w:rPr>
+            </w:pPr>
+            <w:r>
+              <w:rPr>
+                <w:rFonts w:ascii="Calibri" w:hAnsi="Calibri" w:cs="Calibri"/>
+                <w:color w:val="24292E"/>
+                <w:sz w:val="24"/>
+                <w:szCs w:val="24"/>
+              </w:rPr>
+              <w:t>5</w:t>
+            </w:r>
+            <w:r>
+              <w:rPr>
+                <w:rFonts w:ascii="Calibri" w:hAnsi="Calibri" w:cs="Calibri"/>
+                <w:color w:val="24292E"/>
+                <w:sz w:val="24"/>
+                <w:szCs w:val="24"/>
+              </w:rPr>
+              <w:t>.</w:t>
+            </w:r>
+          </w:p>
+        </w:tc>
+        <w:tc>
+          <w:tcPr>
+            <w:tcW w:w="5004" w:type="dxa"/>
+            <w:vAlign w:val="center"/>
+          </w:tcPr>
+          <w:p>
+            <w:pPr>
+              <w:pStyle w:val="Standard"/>
+              <w:spacing w:after="240"/>
+              <w:jc w:val="center"/>
+              <w:cnfStyle w:val="000000100000" w:firstRow="0" w:lastRow="0" w:firstColumn="0" w:lastColumn="0" w:oddVBand="0" w:evenVBand="0" w:oddHBand="1" w:evenHBand="0" w:firstRowFirstColumn="0" w:firstRowLastColumn="0" w:lastRowFirstColumn="0" w:lastRowLastColumn="0"/>
+              <w:rPr>
+                <w:rFonts w:asciiTheme="minorHAnsi" w:hAnsiTheme="minorHAnsi" w:cstheme="minorHAnsi"/>
+                <w:sz w:val="24"/>
+                <w:szCs w:val="24"/>
+              </w:rPr>
+            </w:pPr>
+            <w:r>
+              <w:rPr>
+                <w:rFonts w:asciiTheme="minorHAnsi" w:hAnsiTheme="minorHAnsi" w:cstheme="minorHAnsi"/>
+                <w:sz w:val="24"/>
+                <w:szCs w:val="24"/>
+              </w:rPr>
+              <w:t>Assurer la sauvegarde régulière des données et la capacité de les récupérer en cas de besoin</w:t>
+            </w:r>
+          </w:p>
+        </w:tc>
+        <w:tc>
+          <w:tcPr>
+            <w:tcW w:w="6946" w:type="dxa"/>
+            <w:vAlign w:val="center"/>
+          </w:tcPr>
+          <w:p>
+            <w:pPr>
+              <w:pStyle w:val="Standard"/>
+              <w:ind w:left="180"/>
+              <w:cnfStyle w:val="000000100000" w:firstRow="0" w:lastRow="0" w:firstColumn="0" w:lastColumn="0" w:oddVBand="0" w:evenVBand="0" w:oddHBand="1" w:evenHBand="0" w:firstRowFirstColumn="0" w:firstRowLastColumn="0" w:lastRowFirstColumn="0" w:lastRowLastColumn="0"/>
+              <w:rPr>
+                <w:rFonts w:asciiTheme="minorHAnsi" w:hAnsiTheme="minorHAnsi" w:cstheme="minorHAnsi"/>
+                <w:sz w:val="24"/>
+                <w:szCs w:val="24"/>
+              </w:rPr>
+            </w:pPr>
+            <w:r>
+              <w:rPr>
+                <w:rFonts w:asciiTheme="minorHAnsi" w:hAnsiTheme="minorHAnsi" w:cstheme="minorHAnsi"/>
+                <w:sz w:val="24"/>
+                <w:szCs w:val="24"/>
+              </w:rPr>
+              <w:t>F</w:t>
+            </w:r>
+            <w:r>
+              <w:rPr>
+                <w:rFonts w:asciiTheme="minorHAnsi" w:hAnsiTheme="minorHAnsi" w:cstheme="minorHAnsi"/>
+                <w:sz w:val="24"/>
+                <w:szCs w:val="24"/>
+              </w:rPr>
+              <w:t>réquence des sauvegardes</w:t>
+            </w:r>
+            <w:r>
+              <w:rPr>
+                <w:rFonts w:asciiTheme="minorHAnsi" w:hAnsiTheme="minorHAnsi" w:cstheme="minorHAnsi"/>
+                <w:sz w:val="24"/>
+                <w:szCs w:val="24"/>
+              </w:rPr>
+              <w:t xml:space="preserve"> de 12h</w:t>
+            </w:r>
+          </w:p>
+          <w:p>
+            <w:pPr>
+              <w:pStyle w:val="Standard"/>
+              <w:ind w:left="180"/>
+              <w:cnfStyle w:val="000000100000" w:firstRow="0" w:lastRow="0" w:firstColumn="0" w:lastColumn="0" w:oddVBand="0" w:evenVBand="0" w:oddHBand="1" w:evenHBand="0" w:firstRowFirstColumn="0" w:firstRowLastColumn="0" w:lastRowFirstColumn="0" w:lastRowLastColumn="0"/>
+              <w:rPr>
+                <w:rFonts w:asciiTheme="minorHAnsi" w:hAnsiTheme="minorHAnsi" w:cstheme="minorHAnsi"/>
+                <w:sz w:val="24"/>
+                <w:szCs w:val="24"/>
+              </w:rPr>
+            </w:pPr>
+            <w:r>
+              <w:rPr>
+                <w:rFonts w:asciiTheme="minorHAnsi" w:hAnsiTheme="minorHAnsi" w:cstheme="minorHAnsi"/>
+                <w:sz w:val="24"/>
+                <w:szCs w:val="24"/>
+              </w:rPr>
+              <w:t>D</w:t>
+            </w:r>
+            <w:r>
+              <w:rPr>
+                <w:rFonts w:asciiTheme="minorHAnsi" w:hAnsiTheme="minorHAnsi" w:cstheme="minorHAnsi"/>
+                <w:sz w:val="24"/>
+                <w:szCs w:val="24"/>
+              </w:rPr>
+              <w:t>élais de récupération des données en cas d</w:t>
+            </w:r>
+            <w:r>
+              <w:rPr>
+                <w:rFonts w:asciiTheme="minorHAnsi" w:hAnsiTheme="minorHAnsi" w:cstheme="minorHAnsi"/>
+                <w:sz w:val="24"/>
+                <w:szCs w:val="24"/>
+              </w:rPr>
+              <w:t>’avarie de 12h</w:t>
+            </w:r>
+          </w:p>
+          <w:p>
+            <w:pPr>
+              <w:pStyle w:val="Standard"/>
+              <w:ind w:left="180"/>
+              <w:cnfStyle w:val="000000100000" w:firstRow="0" w:lastRow="0" w:firstColumn="0" w:lastColumn="0" w:oddVBand="0" w:evenVBand="0" w:oddHBand="1" w:evenHBand="0" w:firstRowFirstColumn="0" w:firstRowLastColumn="0" w:lastRowFirstColumn="0" w:lastRowLastColumn="0"/>
+              <w:rPr>
+                <w:rFonts w:asciiTheme="minorHAnsi" w:hAnsiTheme="minorHAnsi" w:cstheme="minorHAnsi"/>
+                <w:sz w:val="24"/>
+                <w:szCs w:val="24"/>
+              </w:rPr>
+            </w:pPr>
+            <w:r>
+              <w:rPr>
+                <w:rFonts w:asciiTheme="minorHAnsi" w:hAnsiTheme="minorHAnsi" w:cstheme="minorHAnsi"/>
+                <w:sz w:val="24"/>
+                <w:szCs w:val="24"/>
+              </w:rPr>
+              <w:t xml:space="preserve">Les sauvegardes doivent être testés pour être validées </w:t>
+            </w:r>
+          </w:p>
+          <w:p>
+            <w:pPr>
+              <w:pStyle w:val="Standard"/>
+              <w:ind w:left="180"/>
+              <w:cnfStyle w:val="000000100000" w:firstRow="0" w:lastRow="0" w:firstColumn="0" w:lastColumn="0" w:oddVBand="0" w:evenVBand="0" w:oddHBand="1" w:evenHBand="0" w:firstRowFirstColumn="0" w:firstRowLastColumn="0" w:lastRowFirstColumn="0" w:lastRowLastColumn="0"/>
+              <w:rPr>
+                <w:rFonts w:asciiTheme="minorHAnsi" w:hAnsiTheme="minorHAnsi" w:cstheme="minorHAnsi"/>
+                <w:sz w:val="24"/>
+                <w:szCs w:val="24"/>
+              </w:rPr>
+            </w:pPr>
+            <w:r>
+              <w:rPr>
+                <w:rFonts w:asciiTheme="minorHAnsi" w:hAnsiTheme="minorHAnsi" w:cstheme="minorHAnsi"/>
+                <w:sz w:val="24"/>
+                <w:szCs w:val="24"/>
+              </w:rPr>
+              <w:t>Les sauvegardes ne doivent pas être stockés au même endroit que les données d’origines</w:t>
+            </w:r>
+            <w:r>
+              <w:rPr>
+                <w:rFonts w:asciiTheme="minorHAnsi" w:hAnsiTheme="minorHAnsi" w:cstheme="minorHAnsi"/>
+                <w:sz w:val="24"/>
+                <w:szCs w:val="24"/>
+              </w:rPr>
+              <w:t xml:space="preserve"> (géographiquement)</w:t>
+            </w:r>
+          </w:p>
+        </w:tc>
+      </w:tr>
+      <w:tr>
+        <w:trPr>
+          <w:trHeight w:val="460"/>
+          <w:jc w:val="center"/>
+        </w:trPr>
+        <w:tc>
+          <w:tcPr>
+            <w:cnfStyle w:val="001000000000" w:firstRow="0" w:lastRow="0" w:firstColumn="1" w:lastColumn="0" w:oddVBand="0" w:evenVBand="0" w:oddHBand="0" w:evenHBand="0" w:firstRowFirstColumn="0" w:firstRowLastColumn="0" w:lastRowFirstColumn="0" w:lastRowLastColumn="0"/>
+            <w:tcW w:w="661" w:type="dxa"/>
+            <w:vAlign w:val="center"/>
+          </w:tcPr>
+          <w:p>
+            <w:pPr>
+              <w:pStyle w:val="Standard"/>
+              <w:spacing w:line="240" w:lineRule="auto"/>
+              <w:jc w:val="center"/>
+              <w:rPr>
+                <w:rFonts w:ascii="Calibri" w:hAnsi="Calibri" w:cs="Calibri"/>
+                <w:color w:val="24292E"/>
+                <w:sz w:val="24"/>
+                <w:szCs w:val="24"/>
+              </w:rPr>
+            </w:pPr>
+            <w:r>
+              <w:rPr>
+                <w:rFonts w:ascii="Calibri" w:hAnsi="Calibri" w:cs="Calibri"/>
+                <w:color w:val="24292E"/>
+                <w:sz w:val="24"/>
+                <w:szCs w:val="24"/>
+              </w:rPr>
+              <w:t>6</w:t>
+            </w:r>
+            <w:r>
+              <w:rPr>
+                <w:rFonts w:ascii="Calibri" w:hAnsi="Calibri" w:cs="Calibri"/>
+                <w:color w:val="24292E"/>
+                <w:sz w:val="24"/>
+                <w:szCs w:val="24"/>
+              </w:rPr>
+              <w:t>.</w:t>
+            </w:r>
+          </w:p>
+        </w:tc>
+        <w:tc>
+          <w:tcPr>
+            <w:tcW w:w="5004" w:type="dxa"/>
+            <w:vAlign w:val="center"/>
+          </w:tcPr>
+          <w:p>
+            <w:pPr>
+              <w:pStyle w:val="Titre2"/>
+              <w:spacing w:before="0" w:after="0" w:line="276" w:lineRule="auto"/>
+              <w:jc w:val="center"/>
+              <w:cnfStyle w:val="000000000000" w:firstRow="0" w:lastRow="0" w:firstColumn="0" w:lastColumn="0" w:oddVBand="0" w:evenVBand="0" w:oddHBand="0" w:evenHBand="0" w:firstRowFirstColumn="0" w:firstRowLastColumn="0" w:lastRowFirstColumn="0" w:lastRowLastColumn="0"/>
+              <w:rPr>
+                <w:sz w:val="24"/>
+                <w:szCs w:val="24"/>
+              </w:rPr>
+            </w:pPr>
+            <w:r>
+              <w:rPr>
+                <w:sz w:val="24"/>
+                <w:szCs w:val="24"/>
+              </w:rPr>
+              <w:t>Assurer la conformité aux réglementations applicables</w:t>
+            </w:r>
+          </w:p>
+        </w:tc>
+        <w:tc>
+          <w:tcPr>
+            <w:tcW w:w="6946" w:type="dxa"/>
+            <w:vAlign w:val="center"/>
+          </w:tcPr>
+          <w:p>
+            <w:pPr>
+              <w:pStyle w:val="Standard"/>
+              <w:jc w:val="center"/>
+              <w:cnfStyle w:val="000000000000" w:firstRow="0" w:lastRow="0" w:firstColumn="0" w:lastColumn="0" w:oddVBand="0" w:evenVBand="0" w:oddHBand="0" w:evenHBand="0" w:firstRowFirstColumn="0" w:firstRowLastColumn="0" w:lastRowFirstColumn="0" w:lastRowLastColumn="0"/>
+              <w:rPr>
+                <w:rFonts w:asciiTheme="minorHAnsi" w:hAnsiTheme="minorHAnsi" w:cstheme="minorHAnsi"/>
+                <w:sz w:val="24"/>
+                <w:szCs w:val="24"/>
+              </w:rPr>
+            </w:pPr>
+            <w:r>
+              <w:rPr>
+                <w:rFonts w:asciiTheme="minorHAnsi" w:hAnsiTheme="minorHAnsi" w:cstheme="minorHAnsi"/>
+                <w:sz w:val="24"/>
+                <w:szCs w:val="24"/>
+              </w:rPr>
+              <w:t>Respect du RGPD</w:t>
+            </w:r>
+          </w:p>
+        </w:tc>
+      </w:tr>
+      <w:tr>
+        <w:trPr>
+          <w:cnfStyle w:val="000000100000" w:firstRow="0" w:lastRow="0" w:firstColumn="0" w:lastColumn="0" w:oddVBand="0" w:evenVBand="0" w:oddHBand="1" w:evenHBand="0" w:firstRowFirstColumn="0" w:firstRowLastColumn="0" w:lastRowFirstColumn="0" w:lastRowLastColumn="0"/>
+          <w:trHeight w:val="460"/>
+          <w:jc w:val="center"/>
+        </w:trPr>
+        <w:tc>
+          <w:tcPr>
+            <w:cnfStyle w:val="001000000000" w:firstRow="0" w:lastRow="0" w:firstColumn="1" w:lastColumn="0" w:oddVBand="0" w:evenVBand="0" w:oddHBand="0" w:evenHBand="0" w:firstRowFirstColumn="0" w:firstRowLastColumn="0" w:lastRowFirstColumn="0" w:lastRowLastColumn="0"/>
+            <w:tcW w:w="661" w:type="dxa"/>
+            <w:vAlign w:val="center"/>
+          </w:tcPr>
+          <w:p>
+            <w:pPr>
+              <w:pStyle w:val="Standard"/>
+              <w:spacing w:after="240" w:line="240" w:lineRule="auto"/>
+              <w:jc w:val="center"/>
+              <w:rPr>
+                <w:rFonts w:ascii="Calibri" w:hAnsi="Calibri" w:cs="Calibri"/>
+                <w:color w:val="24292E"/>
+                <w:sz w:val="24"/>
+                <w:szCs w:val="24"/>
+              </w:rPr>
+            </w:pPr>
+            <w:r>
+              <w:rPr>
+                <w:rFonts w:ascii="Calibri" w:hAnsi="Calibri" w:cs="Calibri"/>
+                <w:color w:val="24292E"/>
+                <w:sz w:val="24"/>
+                <w:szCs w:val="24"/>
+              </w:rPr>
+              <w:t>7.</w:t>
+            </w:r>
+          </w:p>
+        </w:tc>
+        <w:tc>
+          <w:tcPr>
+            <w:tcW w:w="5004" w:type="dxa"/>
+            <w:vAlign w:val="center"/>
+          </w:tcPr>
+          <w:p>
+            <w:pPr>
+              <w:pStyle w:val="Standard"/>
+              <w:cnfStyle w:val="000000100000" w:firstRow="0" w:lastRow="0" w:firstColumn="0" w:lastColumn="0" w:oddVBand="0" w:evenVBand="0" w:oddHBand="1" w:evenHBand="0" w:firstRowFirstColumn="0" w:firstRowLastColumn="0" w:lastRowFirstColumn="0" w:lastRowLastColumn="0"/>
+              <w:rPr>
+                <w:sz w:val="24"/>
+                <w:szCs w:val="24"/>
+              </w:rPr>
+            </w:pPr>
+            <w:r>
+              <w:rPr>
+                <w:rFonts w:asciiTheme="minorHAnsi" w:hAnsiTheme="minorHAnsi" w:cstheme="minorHAnsi"/>
+                <w:sz w:val="24"/>
+                <w:szCs w:val="24"/>
+              </w:rPr>
+              <w:t xml:space="preserve">Établir un plan de reprise d'activité </w:t>
+            </w:r>
+            <w:r>
+              <w:rPr>
+                <w:rFonts w:asciiTheme="minorHAnsi" w:hAnsiTheme="minorHAnsi" w:cstheme="minorHAnsi"/>
+                <w:sz w:val="24"/>
+                <w:szCs w:val="24"/>
+              </w:rPr>
+              <w:t xml:space="preserve">(PRA) </w:t>
+            </w:r>
+            <w:r>
+              <w:rPr>
+                <w:rFonts w:asciiTheme="minorHAnsi" w:hAnsiTheme="minorHAnsi" w:cstheme="minorHAnsi"/>
+                <w:sz w:val="24"/>
+                <w:szCs w:val="24"/>
+              </w:rPr>
+              <w:t>en cas de catastrophe ou de perturbation majeure.</w:t>
+            </w:r>
+          </w:p>
+        </w:tc>
+        <w:tc>
+          <w:tcPr>
+            <w:tcW w:w="6946" w:type="dxa"/>
+            <w:vAlign w:val="center"/>
+          </w:tcPr>
+          <w:p>
+            <w:pPr>
+              <w:pStyle w:val="Standard"/>
+              <w:cnfStyle w:val="000000100000" w:firstRow="0" w:lastRow="0" w:firstColumn="0" w:lastColumn="0" w:oddVBand="0" w:evenVBand="0" w:oddHBand="1" w:evenHBand="0" w:firstRowFirstColumn="0" w:firstRowLastColumn="0" w:lastRowFirstColumn="0" w:lastRowLastColumn="0"/>
+              <w:rPr>
+                <w:rFonts w:asciiTheme="minorHAnsi" w:hAnsiTheme="minorHAnsi" w:cstheme="minorHAnsi"/>
+                <w:sz w:val="24"/>
+                <w:szCs w:val="24"/>
+              </w:rPr>
+            </w:pPr>
+            <w:r>
+              <w:rPr>
+                <w:rFonts w:asciiTheme="minorHAnsi" w:hAnsiTheme="minorHAnsi" w:cstheme="minorHAnsi"/>
+                <w:sz w:val="24"/>
+                <w:szCs w:val="24"/>
+              </w:rPr>
+              <w:t>Un exercice de PRA devra être réalisé une fois par an</w:t>
+            </w:r>
+          </w:p>
+        </w:tc>
+      </w:tr>
+    </w:tbl>
+    <w:p>
+      <w:pPr>
+        <w:pStyle w:val="Titre1"/>
+        <w:sectPr>
+          <w:pgSz w:w="15840" w:h="12240" w:orient="landscape"/>
+          <w:pgMar w:top="1440" w:right="1077" w:bottom="1440" w:left="1077" w:header="720" w:footer="720" w:gutter="0"/>
+          <w:pgNumType w:start="1"/>
+          <w:cols w:space="720"/>
+          <w:docGrid w:linePitch="326"/>
+        </w:sectPr>
+      </w:pPr>
+      <w:bookmarkStart w:id="19" w:name="_e1hjvey5jl50"/>
+      <w:bookmarkStart w:id="20" w:name="_Toc146626762"/>
       <w:bookmarkEnd w:id="19"/>
     </w:p>
     <w:p>
       <w:pPr>
-        <w:pStyle w:val="Standard"/>
-        <w:rPr>
-          <w:rFonts w:asciiTheme="minorHAnsi" w:hAnsiTheme="minorHAnsi" w:cstheme="minorHAnsi"/>
-          <w:sz w:val="24"/>
-          <w:szCs w:val="24"/>
-        </w:rPr>
-      </w:pPr>
-      <w:r>
-        <w:rPr>
-          <w:rFonts w:asciiTheme="minorHAnsi" w:hAnsiTheme="minorHAnsi" w:cstheme="minorHAnsi"/>
-          <w:sz w:val="24"/>
-          <w:szCs w:val="24"/>
-        </w:rPr>
-        <w:t>1. Disponibilité de l'Application :</w:t>
-      </w:r>
-    </w:p>
-    <w:p>
-      <w:pPr>
-        <w:pStyle w:val="Standard"/>
-        <w:rPr>
-          <w:rFonts w:asciiTheme="minorHAnsi" w:hAnsiTheme="minorHAnsi" w:cstheme="minorHAnsi"/>
-          <w:sz w:val="24"/>
-          <w:szCs w:val="24"/>
-        </w:rPr>
-      </w:pPr>
-      <w:r>
-        <w:rPr>
-          <w:rFonts w:asciiTheme="minorHAnsi" w:hAnsiTheme="minorHAnsi" w:cstheme="minorHAnsi"/>
-          <w:sz w:val="24"/>
-          <w:szCs w:val="24"/>
-        </w:rPr>
-        <w:t xml:space="preserve">   - Objectif : Assurer que l'application est disponible pour les utilisateurs</w:t>
-      </w:r>
-    </w:p>
-    <w:p>
-      <w:pPr>
-        <w:pStyle w:val="Standard"/>
-        <w:rPr>
-          <w:rFonts w:asciiTheme="minorHAnsi" w:hAnsiTheme="minorHAnsi" w:cstheme="minorHAnsi"/>
-          <w:sz w:val="24"/>
-          <w:szCs w:val="24"/>
-        </w:rPr>
-      </w:pPr>
-      <w:r>
-        <w:rPr>
-          <w:rFonts w:asciiTheme="minorHAnsi" w:hAnsiTheme="minorHAnsi" w:cstheme="minorHAnsi"/>
-          <w:sz w:val="24"/>
-          <w:szCs w:val="24"/>
-        </w:rPr>
-        <w:t xml:space="preserve">   - SLA : Une disponibilité de 99,9 %, ce qui signifie que l'application ne doit pas être hors service plus de 0,1 % du temps (environ 8,76 heures par an).</w:t>
-      </w:r>
-    </w:p>
-    <w:p>
-      <w:pPr>
-        <w:pStyle w:val="Standard"/>
-        <w:rPr>
-          <w:rFonts w:asciiTheme="minorHAnsi" w:hAnsiTheme="minorHAnsi" w:cstheme="minorHAnsi"/>
-          <w:sz w:val="24"/>
-          <w:szCs w:val="24"/>
-        </w:rPr>
-      </w:pPr>
-    </w:p>
-    <w:p>
-      <w:pPr>
-        <w:pStyle w:val="Standard"/>
-        <w:rPr>
-          <w:rFonts w:asciiTheme="minorHAnsi" w:hAnsiTheme="minorHAnsi" w:cstheme="minorHAnsi"/>
-          <w:sz w:val="24"/>
-          <w:szCs w:val="24"/>
-        </w:rPr>
-      </w:pPr>
-      <w:r>
-        <w:rPr>
-          <w:rFonts w:asciiTheme="minorHAnsi" w:hAnsiTheme="minorHAnsi" w:cstheme="minorHAnsi"/>
-          <w:sz w:val="24"/>
-          <w:szCs w:val="24"/>
-        </w:rPr>
-        <w:t>2. Temps de Réponse :</w:t>
-      </w:r>
-    </w:p>
-    <w:p>
-      <w:pPr>
-        <w:pStyle w:val="Standard"/>
-        <w:rPr>
-          <w:rFonts w:asciiTheme="minorHAnsi" w:hAnsiTheme="minorHAnsi" w:cstheme="minorHAnsi"/>
-          <w:sz w:val="24"/>
-          <w:szCs w:val="24"/>
-        </w:rPr>
-      </w:pPr>
-      <w:r>
-        <w:rPr>
-          <w:rFonts w:asciiTheme="minorHAnsi" w:hAnsiTheme="minorHAnsi" w:cstheme="minorHAnsi"/>
-          <w:sz w:val="24"/>
-          <w:szCs w:val="24"/>
-        </w:rPr>
-        <w:t xml:space="preserve">   - Objectif : Garantir des temps de réponse rapides aux demandes des utilisateurs en toute circonstance</w:t>
-      </w:r>
-    </w:p>
-    <w:p>
-      <w:pPr>
-        <w:pStyle w:val="Standard"/>
-        <w:rPr>
-          <w:rFonts w:asciiTheme="minorHAnsi" w:hAnsiTheme="minorHAnsi" w:cstheme="minorHAnsi"/>
-          <w:sz w:val="24"/>
-          <w:szCs w:val="24"/>
-        </w:rPr>
-      </w:pPr>
-      <w:r>
-        <w:rPr>
-          <w:rFonts w:asciiTheme="minorHAnsi" w:hAnsiTheme="minorHAnsi" w:cstheme="minorHAnsi"/>
-          <w:sz w:val="24"/>
-          <w:szCs w:val="24"/>
-        </w:rPr>
-        <w:t xml:space="preserve">   - SLA : Un temps de réponse moyen inférieur à 1 secondes pour les requêtes de recherche.</w:t>
-      </w:r>
-    </w:p>
-    <w:p>
-      <w:pPr>
-        <w:pStyle w:val="Standard"/>
-        <w:rPr>
-          <w:rFonts w:asciiTheme="minorHAnsi" w:hAnsiTheme="minorHAnsi" w:cstheme="minorHAnsi"/>
-          <w:sz w:val="24"/>
-          <w:szCs w:val="24"/>
-        </w:rPr>
-      </w:pPr>
-    </w:p>
-    <w:p>
-      <w:pPr>
-        <w:pStyle w:val="Standard"/>
-        <w:rPr>
-          <w:rFonts w:asciiTheme="minorHAnsi" w:hAnsiTheme="minorHAnsi" w:cstheme="minorHAnsi"/>
-          <w:sz w:val="24"/>
-          <w:szCs w:val="24"/>
-        </w:rPr>
-      </w:pPr>
-      <w:r>
-        <w:rPr>
-          <w:rFonts w:asciiTheme="minorHAnsi" w:hAnsiTheme="minorHAnsi" w:cstheme="minorHAnsi"/>
-          <w:sz w:val="24"/>
-          <w:szCs w:val="24"/>
-        </w:rPr>
-        <w:t>3. Sécurité des Données :</w:t>
-      </w:r>
-    </w:p>
-    <w:p>
-      <w:pPr>
-        <w:pStyle w:val="Standard"/>
-        <w:rPr>
-          <w:rFonts w:asciiTheme="minorHAnsi" w:hAnsiTheme="minorHAnsi" w:cstheme="minorHAnsi"/>
-          <w:sz w:val="24"/>
-          <w:szCs w:val="24"/>
-        </w:rPr>
-      </w:pPr>
-      <w:r>
-        <w:rPr>
-          <w:rFonts w:asciiTheme="minorHAnsi" w:hAnsiTheme="minorHAnsi" w:cstheme="minorHAnsi"/>
-          <w:sz w:val="24"/>
-          <w:szCs w:val="24"/>
-        </w:rPr>
-        <w:t xml:space="preserve">   - Objectif : Protéger les données des utilisateurs contre les violations de sécurité.</w:t>
-      </w:r>
-    </w:p>
-    <w:p>
-      <w:pPr>
-        <w:pStyle w:val="Standard"/>
-        <w:rPr>
-          <w:rFonts w:asciiTheme="minorHAnsi" w:hAnsiTheme="minorHAnsi" w:cstheme="minorHAnsi"/>
-          <w:sz w:val="24"/>
-          <w:szCs w:val="24"/>
-        </w:rPr>
-      </w:pPr>
-      <w:r>
-        <w:rPr>
-          <w:rFonts w:asciiTheme="minorHAnsi" w:hAnsiTheme="minorHAnsi" w:cstheme="minorHAnsi"/>
-          <w:sz w:val="24"/>
-          <w:szCs w:val="24"/>
-        </w:rPr>
-        <w:t xml:space="preserve">   - SLA : Cryptage des données, audits de sécurité réguliers, et une réponse rapide en cas de violation.</w:t>
-      </w:r>
-    </w:p>
-    <w:p>
-      <w:pPr>
-        <w:pStyle w:val="Standard"/>
-        <w:rPr>
-          <w:rFonts w:asciiTheme="minorHAnsi" w:hAnsiTheme="minorHAnsi" w:cstheme="minorHAnsi"/>
-          <w:sz w:val="24"/>
-          <w:szCs w:val="24"/>
-        </w:rPr>
-      </w:pPr>
-    </w:p>
-    <w:p>
-      <w:pPr>
-        <w:pStyle w:val="Standard"/>
-        <w:rPr>
-          <w:rFonts w:asciiTheme="minorHAnsi" w:hAnsiTheme="minorHAnsi" w:cstheme="minorHAnsi"/>
-          <w:sz w:val="24"/>
-          <w:szCs w:val="24"/>
-        </w:rPr>
-      </w:pPr>
-      <w:r>
-        <w:rPr>
-          <w:rFonts w:asciiTheme="minorHAnsi" w:hAnsiTheme="minorHAnsi" w:cstheme="minorHAnsi"/>
-          <w:sz w:val="24"/>
-          <w:szCs w:val="24"/>
-        </w:rPr>
-        <w:t>4. Mises à Jour et Correctifs :</w:t>
-      </w:r>
-    </w:p>
-    <w:p>
-      <w:pPr>
-        <w:pStyle w:val="Standard"/>
-        <w:rPr>
-          <w:rFonts w:asciiTheme="minorHAnsi" w:hAnsiTheme="minorHAnsi" w:cstheme="minorHAnsi"/>
-          <w:sz w:val="24"/>
-          <w:szCs w:val="24"/>
-        </w:rPr>
-      </w:pPr>
-      <w:r>
-        <w:rPr>
-          <w:rFonts w:asciiTheme="minorHAnsi" w:hAnsiTheme="minorHAnsi" w:cstheme="minorHAnsi"/>
-          <w:sz w:val="24"/>
-          <w:szCs w:val="24"/>
-        </w:rPr>
-        <w:t xml:space="preserve">   - Objectif : Maintenir l'application à jour et sécurisée.</w:t>
-      </w:r>
-    </w:p>
-    <w:p>
-      <w:pPr>
-        <w:pStyle w:val="Standard"/>
-        <w:rPr>
-          <w:rFonts w:asciiTheme="minorHAnsi" w:hAnsiTheme="minorHAnsi" w:cstheme="minorHAnsi"/>
-          <w:sz w:val="24"/>
-          <w:szCs w:val="24"/>
-        </w:rPr>
-      </w:pPr>
-      <w:r>
-        <w:rPr>
-          <w:rFonts w:asciiTheme="minorHAnsi" w:hAnsiTheme="minorHAnsi" w:cstheme="minorHAnsi"/>
-          <w:sz w:val="24"/>
-          <w:szCs w:val="24"/>
-        </w:rPr>
-        <w:t xml:space="preserve">   - SLA : </w:t>
-      </w:r>
-    </w:p>
-    <w:p>
-      <w:pPr>
-        <w:pStyle w:val="Standard"/>
-        <w:numPr>
-          <w:ilvl w:val="0"/>
-          <w:numId w:val="7"/>
-        </w:numPr>
-        <w:rPr>
-          <w:rFonts w:asciiTheme="minorHAnsi" w:hAnsiTheme="minorHAnsi" w:cstheme="minorHAnsi"/>
-          <w:sz w:val="24"/>
-          <w:szCs w:val="24"/>
-        </w:rPr>
-      </w:pPr>
-      <w:r>
-        <w:rPr>
-          <w:rFonts w:asciiTheme="minorHAnsi" w:hAnsiTheme="minorHAnsi" w:cstheme="minorHAnsi"/>
-          <w:sz w:val="24"/>
-          <w:szCs w:val="24"/>
-        </w:rPr>
-        <w:t>F</w:t>
-      </w:r>
-      <w:r>
-        <w:rPr>
-          <w:rFonts w:asciiTheme="minorHAnsi" w:hAnsiTheme="minorHAnsi" w:cstheme="minorHAnsi"/>
-          <w:sz w:val="24"/>
-          <w:szCs w:val="24"/>
-        </w:rPr>
-        <w:t>réquence des mises à jour et des correctifs</w:t>
-      </w:r>
-      <w:r>
-        <w:rPr>
-          <w:rFonts w:asciiTheme="minorHAnsi" w:hAnsiTheme="minorHAnsi" w:cstheme="minorHAnsi"/>
-          <w:sz w:val="24"/>
-          <w:szCs w:val="24"/>
-        </w:rPr>
-        <w:t xml:space="preserve"> d’une fois par semaine</w:t>
-      </w:r>
-    </w:p>
-    <w:p>
-      <w:pPr>
-        <w:pStyle w:val="Standard"/>
-        <w:numPr>
-          <w:ilvl w:val="0"/>
-          <w:numId w:val="7"/>
-        </w:numPr>
-        <w:rPr>
-          <w:rFonts w:asciiTheme="minorHAnsi" w:hAnsiTheme="minorHAnsi" w:cstheme="minorHAnsi"/>
-          <w:sz w:val="24"/>
-          <w:szCs w:val="24"/>
-        </w:rPr>
-      </w:pPr>
-      <w:r>
-        <w:rPr>
-          <w:rFonts w:asciiTheme="minorHAnsi" w:hAnsiTheme="minorHAnsi" w:cstheme="minorHAnsi"/>
-          <w:sz w:val="24"/>
-          <w:szCs w:val="24"/>
-        </w:rPr>
-        <w:t>D</w:t>
-      </w:r>
-      <w:r>
-        <w:rPr>
-          <w:rFonts w:asciiTheme="minorHAnsi" w:hAnsiTheme="minorHAnsi" w:cstheme="minorHAnsi"/>
-          <w:sz w:val="24"/>
-          <w:szCs w:val="24"/>
-        </w:rPr>
-        <w:t>élais de déploiement en cas de vulnérabilités critiques</w:t>
-      </w:r>
-      <w:r>
-        <w:rPr>
-          <w:rFonts w:asciiTheme="minorHAnsi" w:hAnsiTheme="minorHAnsi" w:cstheme="minorHAnsi"/>
-          <w:sz w:val="24"/>
-          <w:szCs w:val="24"/>
-        </w:rPr>
-        <w:t xml:space="preserve"> inférieur à 2h</w:t>
-      </w:r>
-    </w:p>
-    <w:p>
-      <w:pPr>
-        <w:pStyle w:val="Standard"/>
-        <w:rPr>
-          <w:rFonts w:asciiTheme="minorHAnsi" w:hAnsiTheme="minorHAnsi" w:cstheme="minorHAnsi"/>
-          <w:sz w:val="24"/>
-          <w:szCs w:val="24"/>
-        </w:rPr>
-      </w:pPr>
-    </w:p>
-    <w:p>
-      <w:pPr>
-        <w:pStyle w:val="Standard"/>
-        <w:rPr>
-          <w:rFonts w:asciiTheme="minorHAnsi" w:hAnsiTheme="minorHAnsi" w:cstheme="minorHAnsi"/>
-          <w:sz w:val="24"/>
-          <w:szCs w:val="24"/>
-        </w:rPr>
-      </w:pPr>
-    </w:p>
-    <w:p>
-      <w:pPr>
-        <w:pStyle w:val="Standard"/>
-        <w:rPr>
-          <w:rFonts w:asciiTheme="minorHAnsi" w:hAnsiTheme="minorHAnsi" w:cstheme="minorHAnsi"/>
-          <w:sz w:val="24"/>
-          <w:szCs w:val="24"/>
-        </w:rPr>
-      </w:pPr>
-    </w:p>
-    <w:p>
-      <w:pPr>
-        <w:pStyle w:val="Standard"/>
-        <w:rPr>
-          <w:rFonts w:asciiTheme="minorHAnsi" w:hAnsiTheme="minorHAnsi" w:cstheme="minorHAnsi"/>
-          <w:sz w:val="24"/>
-          <w:szCs w:val="24"/>
-        </w:rPr>
-      </w:pPr>
-    </w:p>
-    <w:p>
-      <w:pPr>
-        <w:pStyle w:val="Standard"/>
-        <w:rPr>
-          <w:rFonts w:asciiTheme="minorHAnsi" w:hAnsiTheme="minorHAnsi" w:cstheme="minorHAnsi"/>
-          <w:sz w:val="24"/>
-          <w:szCs w:val="24"/>
-        </w:rPr>
-      </w:pPr>
-    </w:p>
-    <w:p>
-      <w:pPr>
-        <w:pStyle w:val="Standard"/>
-        <w:rPr>
-          <w:rFonts w:asciiTheme="minorHAnsi" w:hAnsiTheme="minorHAnsi" w:cstheme="minorHAnsi"/>
-          <w:sz w:val="24"/>
-          <w:szCs w:val="24"/>
-        </w:rPr>
-      </w:pPr>
-    </w:p>
-    <w:p>
-      <w:pPr>
-        <w:pStyle w:val="Standard"/>
-        <w:rPr>
-          <w:rFonts w:asciiTheme="minorHAnsi" w:hAnsiTheme="minorHAnsi" w:cstheme="minorHAnsi"/>
-          <w:sz w:val="24"/>
-          <w:szCs w:val="24"/>
-        </w:rPr>
-      </w:pPr>
-    </w:p>
-    <w:p>
-      <w:pPr>
-        <w:pStyle w:val="Standard"/>
-        <w:rPr>
-          <w:rFonts w:asciiTheme="minorHAnsi" w:hAnsiTheme="minorHAnsi" w:cstheme="minorHAnsi"/>
-          <w:sz w:val="24"/>
-          <w:szCs w:val="24"/>
-        </w:rPr>
-      </w:pPr>
-      <w:r>
-        <w:rPr>
-          <w:rFonts w:asciiTheme="minorHAnsi" w:hAnsiTheme="minorHAnsi" w:cstheme="minorHAnsi"/>
-          <w:sz w:val="24"/>
-          <w:szCs w:val="24"/>
-        </w:rPr>
+        <w:pStyle w:val="Titre1"/>
+      </w:pPr>
+      <w:r>
         <w:lastRenderedPageBreak/>
-        <w:t>5</w:t>
-      </w:r>
-      <w:r>
-        <w:rPr>
-          <w:rFonts w:asciiTheme="minorHAnsi" w:hAnsiTheme="minorHAnsi" w:cstheme="minorHAnsi"/>
-          <w:sz w:val="24"/>
-          <w:szCs w:val="24"/>
-        </w:rPr>
-        <w:t>. Sauvegarde et Récupération des Données :</w:t>
-      </w:r>
-    </w:p>
-    <w:p>
-      <w:pPr>
-        <w:pStyle w:val="Standard"/>
-        <w:rPr>
-          <w:rFonts w:asciiTheme="minorHAnsi" w:hAnsiTheme="minorHAnsi" w:cstheme="minorHAnsi"/>
-          <w:sz w:val="24"/>
-          <w:szCs w:val="24"/>
-        </w:rPr>
-      </w:pPr>
-      <w:r>
-        <w:rPr>
-          <w:rFonts w:asciiTheme="minorHAnsi" w:hAnsiTheme="minorHAnsi" w:cstheme="minorHAnsi"/>
-          <w:sz w:val="24"/>
-          <w:szCs w:val="24"/>
-        </w:rPr>
-        <w:t xml:space="preserve">   - Objectif : Assurer la sauvegarde régulière des données et la capacité de les récupérer en cas de besoin.</w:t>
-      </w:r>
-    </w:p>
-    <w:p>
-      <w:pPr>
-        <w:pStyle w:val="Standard"/>
-        <w:rPr>
-          <w:rFonts w:asciiTheme="minorHAnsi" w:hAnsiTheme="minorHAnsi" w:cstheme="minorHAnsi"/>
-          <w:sz w:val="24"/>
-          <w:szCs w:val="24"/>
-        </w:rPr>
-      </w:pPr>
-      <w:r>
-        <w:rPr>
-          <w:rFonts w:asciiTheme="minorHAnsi" w:hAnsiTheme="minorHAnsi" w:cstheme="minorHAnsi"/>
-          <w:sz w:val="24"/>
-          <w:szCs w:val="24"/>
-        </w:rPr>
-        <w:t xml:space="preserve">   - SLA : </w:t>
-      </w:r>
-    </w:p>
-    <w:p>
-      <w:pPr>
-        <w:pStyle w:val="Standard"/>
-        <w:numPr>
-          <w:ilvl w:val="0"/>
-          <w:numId w:val="6"/>
-        </w:numPr>
-        <w:rPr>
-          <w:rFonts w:asciiTheme="minorHAnsi" w:hAnsiTheme="minorHAnsi" w:cstheme="minorHAnsi"/>
-          <w:sz w:val="24"/>
-          <w:szCs w:val="24"/>
-        </w:rPr>
-      </w:pPr>
-      <w:r>
-        <w:rPr>
-          <w:rFonts w:asciiTheme="minorHAnsi" w:hAnsiTheme="minorHAnsi" w:cstheme="minorHAnsi"/>
-          <w:sz w:val="24"/>
-          <w:szCs w:val="24"/>
-        </w:rPr>
-        <w:t>F</w:t>
-      </w:r>
-      <w:r>
-        <w:rPr>
-          <w:rFonts w:asciiTheme="minorHAnsi" w:hAnsiTheme="minorHAnsi" w:cstheme="minorHAnsi"/>
-          <w:sz w:val="24"/>
-          <w:szCs w:val="24"/>
-        </w:rPr>
-        <w:t>réquence des sauvegardes</w:t>
-      </w:r>
-      <w:r>
-        <w:rPr>
-          <w:rFonts w:asciiTheme="minorHAnsi" w:hAnsiTheme="minorHAnsi" w:cstheme="minorHAnsi"/>
-          <w:sz w:val="24"/>
-          <w:szCs w:val="24"/>
-        </w:rPr>
-        <w:t xml:space="preserve"> de 12h</w:t>
-      </w:r>
-    </w:p>
-    <w:p>
-      <w:pPr>
-        <w:pStyle w:val="Standard"/>
-        <w:numPr>
-          <w:ilvl w:val="0"/>
-          <w:numId w:val="6"/>
-        </w:numPr>
-        <w:rPr>
-          <w:rFonts w:asciiTheme="minorHAnsi" w:hAnsiTheme="minorHAnsi" w:cstheme="minorHAnsi"/>
-          <w:sz w:val="24"/>
-          <w:szCs w:val="24"/>
-        </w:rPr>
-      </w:pPr>
-      <w:r>
-        <w:rPr>
-          <w:rFonts w:asciiTheme="minorHAnsi" w:hAnsiTheme="minorHAnsi" w:cstheme="minorHAnsi"/>
-          <w:sz w:val="24"/>
-          <w:szCs w:val="24"/>
-        </w:rPr>
-        <w:t>D</w:t>
-      </w:r>
-      <w:r>
-        <w:rPr>
-          <w:rFonts w:asciiTheme="minorHAnsi" w:hAnsiTheme="minorHAnsi" w:cstheme="minorHAnsi"/>
-          <w:sz w:val="24"/>
-          <w:szCs w:val="24"/>
-        </w:rPr>
-        <w:t>élais de récupération des données en cas d</w:t>
-      </w:r>
-      <w:r>
-        <w:rPr>
-          <w:rFonts w:asciiTheme="minorHAnsi" w:hAnsiTheme="minorHAnsi" w:cstheme="minorHAnsi"/>
-          <w:sz w:val="24"/>
-          <w:szCs w:val="24"/>
-        </w:rPr>
-        <w:t>’avarie de 12h</w:t>
-      </w:r>
-    </w:p>
-    <w:p>
-      <w:pPr>
-        <w:pStyle w:val="Standard"/>
-        <w:numPr>
-          <w:ilvl w:val="0"/>
-          <w:numId w:val="6"/>
-        </w:numPr>
-        <w:rPr>
-          <w:rFonts w:asciiTheme="minorHAnsi" w:hAnsiTheme="minorHAnsi" w:cstheme="minorHAnsi"/>
-          <w:sz w:val="24"/>
-          <w:szCs w:val="24"/>
-        </w:rPr>
-      </w:pPr>
-      <w:r>
-        <w:rPr>
-          <w:rFonts w:asciiTheme="minorHAnsi" w:hAnsiTheme="minorHAnsi" w:cstheme="minorHAnsi"/>
-          <w:sz w:val="24"/>
-          <w:szCs w:val="24"/>
-        </w:rPr>
-        <w:t xml:space="preserve">Les sauvegardes doivent être testés pour être validées </w:t>
-      </w:r>
-    </w:p>
-    <w:p>
-      <w:pPr>
-        <w:pStyle w:val="Standard"/>
-        <w:numPr>
-          <w:ilvl w:val="0"/>
-          <w:numId w:val="6"/>
-        </w:numPr>
-        <w:rPr>
-          <w:rFonts w:asciiTheme="minorHAnsi" w:hAnsiTheme="minorHAnsi" w:cstheme="minorHAnsi"/>
-          <w:sz w:val="24"/>
-          <w:szCs w:val="24"/>
-        </w:rPr>
-      </w:pPr>
-      <w:r>
-        <w:rPr>
-          <w:rFonts w:asciiTheme="minorHAnsi" w:hAnsiTheme="minorHAnsi" w:cstheme="minorHAnsi"/>
-          <w:sz w:val="24"/>
-          <w:szCs w:val="24"/>
-        </w:rPr>
-        <w:t>Les sauvegardes ne doivent pas être stockés au même endroit que les données d’origines</w:t>
-      </w:r>
-    </w:p>
-    <w:p>
-      <w:pPr>
-        <w:pStyle w:val="Standard"/>
-        <w:rPr>
-          <w:rFonts w:asciiTheme="minorHAnsi" w:hAnsiTheme="minorHAnsi" w:cstheme="minorHAnsi"/>
-          <w:sz w:val="24"/>
-          <w:szCs w:val="24"/>
-        </w:rPr>
-      </w:pPr>
-    </w:p>
-    <w:p>
-      <w:pPr>
-        <w:pStyle w:val="Standard"/>
-        <w:rPr>
-          <w:rFonts w:asciiTheme="minorHAnsi" w:hAnsiTheme="minorHAnsi" w:cstheme="minorHAnsi"/>
-          <w:sz w:val="24"/>
-          <w:szCs w:val="24"/>
-        </w:rPr>
-      </w:pPr>
-      <w:r>
-        <w:rPr>
-          <w:rFonts w:asciiTheme="minorHAnsi" w:hAnsiTheme="minorHAnsi" w:cstheme="minorHAnsi"/>
-          <w:sz w:val="24"/>
-          <w:szCs w:val="24"/>
-        </w:rPr>
-        <w:t>6</w:t>
-      </w:r>
-      <w:r>
-        <w:rPr>
-          <w:rFonts w:asciiTheme="minorHAnsi" w:hAnsiTheme="minorHAnsi" w:cstheme="minorHAnsi"/>
-          <w:sz w:val="24"/>
-          <w:szCs w:val="24"/>
-        </w:rPr>
-        <w:t>. Conformité Réglementaire :</w:t>
-      </w:r>
-    </w:p>
-    <w:p>
-      <w:pPr>
-        <w:pStyle w:val="Standard"/>
-        <w:rPr>
-          <w:rFonts w:asciiTheme="minorHAnsi" w:hAnsiTheme="minorHAnsi" w:cstheme="minorHAnsi"/>
-          <w:sz w:val="24"/>
-          <w:szCs w:val="24"/>
-        </w:rPr>
-      </w:pPr>
-      <w:r>
-        <w:rPr>
-          <w:rFonts w:asciiTheme="minorHAnsi" w:hAnsiTheme="minorHAnsi" w:cstheme="minorHAnsi"/>
-          <w:sz w:val="24"/>
-          <w:szCs w:val="24"/>
-        </w:rPr>
-        <w:t xml:space="preserve">    - </w:t>
-      </w:r>
-      <w:r>
-        <w:rPr>
-          <w:rFonts w:asciiTheme="minorHAnsi" w:hAnsiTheme="minorHAnsi" w:cstheme="minorHAnsi"/>
-          <w:sz w:val="24"/>
-          <w:szCs w:val="24"/>
-        </w:rPr>
-        <w:t>Objectif : Assurer la conformité aux réglementations applicables.</w:t>
-      </w:r>
-    </w:p>
-    <w:p>
-      <w:pPr>
-        <w:pStyle w:val="Standard"/>
-        <w:rPr>
-          <w:rFonts w:asciiTheme="minorHAnsi" w:hAnsiTheme="minorHAnsi" w:cstheme="minorHAnsi"/>
-          <w:sz w:val="24"/>
-          <w:szCs w:val="24"/>
-        </w:rPr>
-      </w:pPr>
-      <w:r>
-        <w:rPr>
-          <w:rFonts w:asciiTheme="minorHAnsi" w:hAnsiTheme="minorHAnsi" w:cstheme="minorHAnsi"/>
-          <w:sz w:val="24"/>
-          <w:szCs w:val="24"/>
-        </w:rPr>
-        <w:t xml:space="preserve">    - </w:t>
-      </w:r>
-      <w:r>
-        <w:rPr>
-          <w:rFonts w:asciiTheme="minorHAnsi" w:hAnsiTheme="minorHAnsi" w:cstheme="minorHAnsi"/>
-          <w:sz w:val="24"/>
-          <w:szCs w:val="24"/>
-        </w:rPr>
-        <w:t xml:space="preserve">SLA : </w:t>
-      </w:r>
-      <w:r>
-        <w:rPr>
-          <w:rFonts w:asciiTheme="minorHAnsi" w:hAnsiTheme="minorHAnsi" w:cstheme="minorHAnsi"/>
-          <w:sz w:val="24"/>
-          <w:szCs w:val="24"/>
-        </w:rPr>
-        <w:t>Respect du RGPD</w:t>
-      </w:r>
-    </w:p>
-    <w:p>
-      <w:pPr>
-        <w:pStyle w:val="Standard"/>
-        <w:rPr>
-          <w:rFonts w:asciiTheme="minorHAnsi" w:hAnsiTheme="minorHAnsi" w:cstheme="minorHAnsi"/>
-          <w:sz w:val="24"/>
-          <w:szCs w:val="24"/>
-        </w:rPr>
-      </w:pPr>
-    </w:p>
-    <w:p>
-      <w:pPr>
-        <w:pStyle w:val="Standard"/>
-        <w:rPr>
-          <w:rFonts w:asciiTheme="minorHAnsi" w:hAnsiTheme="minorHAnsi" w:cstheme="minorHAnsi"/>
-          <w:sz w:val="24"/>
-          <w:szCs w:val="24"/>
-        </w:rPr>
-      </w:pPr>
-      <w:r>
-        <w:rPr>
-          <w:rFonts w:asciiTheme="minorHAnsi" w:hAnsiTheme="minorHAnsi" w:cstheme="minorHAnsi"/>
-          <w:sz w:val="24"/>
-          <w:szCs w:val="24"/>
-        </w:rPr>
-        <w:t xml:space="preserve">7. </w:t>
-      </w:r>
-      <w:r>
-        <w:rPr>
-          <w:rFonts w:asciiTheme="minorHAnsi" w:hAnsiTheme="minorHAnsi" w:cstheme="minorHAnsi"/>
-          <w:sz w:val="24"/>
-          <w:szCs w:val="24"/>
-        </w:rPr>
-        <w:t>Plan de Reprise d'Activité (PRA) :</w:t>
-      </w:r>
-    </w:p>
-    <w:p>
-      <w:pPr>
-        <w:pStyle w:val="Standard"/>
-        <w:numPr>
-          <w:ilvl w:val="0"/>
-          <w:numId w:val="10"/>
-        </w:numPr>
-        <w:rPr>
-          <w:rFonts w:asciiTheme="minorHAnsi" w:hAnsiTheme="minorHAnsi" w:cstheme="minorHAnsi"/>
-          <w:sz w:val="24"/>
-          <w:szCs w:val="24"/>
-        </w:rPr>
-      </w:pPr>
-      <w:r>
-        <w:rPr>
-          <w:rFonts w:asciiTheme="minorHAnsi" w:hAnsiTheme="minorHAnsi" w:cstheme="minorHAnsi"/>
-          <w:sz w:val="24"/>
-          <w:szCs w:val="24"/>
-        </w:rPr>
-        <w:t>Objectif : Établir un plan de reprise d'activité en cas de catastrophe ou de perturbation majeure.</w:t>
-      </w:r>
-    </w:p>
-    <w:p>
-      <w:pPr>
-        <w:pStyle w:val="Standard"/>
-        <w:numPr>
-          <w:ilvl w:val="0"/>
-          <w:numId w:val="10"/>
-        </w:numPr>
-        <w:rPr>
-          <w:rFonts w:asciiTheme="minorHAnsi" w:hAnsiTheme="minorHAnsi" w:cstheme="minorHAnsi"/>
-          <w:sz w:val="24"/>
-          <w:szCs w:val="24"/>
-        </w:rPr>
-      </w:pPr>
-      <w:r>
-        <w:rPr>
-          <w:rFonts w:asciiTheme="minorHAnsi" w:hAnsiTheme="minorHAnsi" w:cstheme="minorHAnsi"/>
-          <w:sz w:val="24"/>
-          <w:szCs w:val="24"/>
-        </w:rPr>
-        <w:t xml:space="preserve">SLA : </w:t>
-      </w:r>
-      <w:r>
-        <w:rPr>
-          <w:rFonts w:asciiTheme="minorHAnsi" w:hAnsiTheme="minorHAnsi" w:cstheme="minorHAnsi"/>
-          <w:sz w:val="24"/>
-          <w:szCs w:val="24"/>
-        </w:rPr>
-        <w:t>Un exercice de PRA devra être réalisé une fois par an</w:t>
-      </w:r>
-    </w:p>
+        <w:t>Lignes directrices pour l’implémentation</w:t>
+      </w:r>
+      <w:bookmarkEnd w:id="20"/>
+    </w:p>
+    <w:p/>
+    <w:p>
+      <w:r>
+        <w:t>La nouvelle plateforme devra répondre à des exigences de scalabilité, performances</w:t>
+      </w:r>
+      <w:r>
+        <w:t xml:space="preserve"> et de livraisons rapides. De plus, dans un premier temps elle devra fonctionner en parallèle de l’ancienne plateforme avant son décommissionnement. </w:t>
+      </w:r>
+    </w:p>
+    <w:p>
+      <w:r>
+        <w:t xml:space="preserve">Afin de répondre à ces exigences, une solution Micro-Service avec hébergement dans le cloud est proposé. Les détails de cette solution se trouve dans la section suivante. </w:t>
+      </w:r>
+    </w:p>
+    <w:p/>
     <w:p>
       <w:pPr>
         <w:pStyle w:val="Titre1"/>
       </w:pPr>
-      <w:bookmarkStart w:id="20" w:name="_e1hjvey5jl50"/>
-      <w:bookmarkStart w:id="21" w:name="_Toc146626762"/>
-      <w:bookmarkEnd w:id="20"/>
-      <w:r>
-        <w:t>Lignes directrices pour l’implémentation</w:t>
-      </w:r>
+      <w:bookmarkStart w:id="21" w:name="_u5mr8mjmjqy6"/>
+      <w:bookmarkStart w:id="22" w:name="_Toc146626763"/>
       <w:bookmarkEnd w:id="21"/>
-    </w:p>
-    <w:p/>
-    <w:p>
-      <w:r>
-        <w:t>La nouvelle plateforme devra répondre à des exigences de scalabilité, performances</w:t>
-      </w:r>
-      <w:r>
-        <w:t xml:space="preserve"> et de livraisons rapides. De plus, dans un premier temps elle devra fonctionner en parallèle de l’ancienne plateforme avant son décommissionnement. </w:t>
-      </w:r>
-    </w:p>
-    <w:p>
-      <w:r>
-        <w:t xml:space="preserve">Afin de répondre à ces exigences, une solution Micro-Service avec hébergement dans le cloud est proposé. Les détails de cette solution se trouve dans la section suivante. </w:t>
-      </w:r>
-    </w:p>
-    <w:p/>
-    <w:p>
-      <w:pPr>
-        <w:pStyle w:val="Titre1"/>
-      </w:pPr>
-      <w:bookmarkStart w:id="22" w:name="_u5mr8mjmjqy6"/>
-      <w:bookmarkStart w:id="23" w:name="_Toc146626763"/>
+      <w:r>
+        <w:t>Spécifications pour l’implémentation</w:t>
+      </w:r>
       <w:bookmarkEnd w:id="22"/>
-      <w:r>
-        <w:t>Spécifications pour l’implémentation</w:t>
-      </w:r>
-      <w:bookmarkEnd w:id="23"/>
     </w:p>
     <w:p>
       <w:pPr>
@@ -4969,7 +5343,6 @@
     <w:p/>
     <w:p>
       <w:r>
-        <w:lastRenderedPageBreak/>
         <w:t>Afin de gérer l’ensemble des conteneurs (un conteneur = un micro service) qui constitue notre application, nous utiliserons l’orchestration.</w:t>
       </w:r>
       <w:r>
@@ -5099,6 +5472,7 @@
         <w:rPr>
           <w:lang w:eastAsia="fr-FR" w:bidi="ar-SA"/>
         </w:rPr>
+        <w:lastRenderedPageBreak/>
         <w:t xml:space="preserve">Une spécification </w:t>
       </w:r>
       <w:r>
@@ -5253,14 +5627,13 @@
       <w:pPr>
         <w:pStyle w:val="Titre1"/>
       </w:pPr>
-      <w:bookmarkStart w:id="24" w:name="_3e7rdstdrxsb"/>
-      <w:bookmarkStart w:id="25" w:name="_Toc146626764"/>
+      <w:bookmarkStart w:id="23" w:name="_3e7rdstdrxsb"/>
+      <w:bookmarkStart w:id="24" w:name="_Toc146626764"/>
+      <w:bookmarkEnd w:id="23"/>
+      <w:r>
+        <w:t>Standards pour l’implémentation</w:t>
+      </w:r>
       <w:bookmarkEnd w:id="24"/>
-      <w:r>
-        <w:lastRenderedPageBreak/>
-        <w:t>Standards pour l’implémentation</w:t>
-      </w:r>
-      <w:bookmarkEnd w:id="25"/>
     </w:p>
     <w:p>
       <w:pPr>
@@ -5518,7 +5891,6 @@
           <w:bCs/>
           <w:lang w:eastAsia="fr-FR" w:bidi="ar-SA"/>
         </w:rPr>
-        <w:lastRenderedPageBreak/>
         <w:t>RGPD</w:t>
       </w:r>
       <w:r>
@@ -5605,190 +5977,185 @@
       <w:pPr>
         <w:pStyle w:val="Titre1"/>
       </w:pPr>
-      <w:bookmarkStart w:id="26" w:name="_4jlq6fldl42u"/>
-      <w:bookmarkStart w:id="27" w:name="_Toc146626765"/>
+      <w:bookmarkStart w:id="25" w:name="_4jlq6fldl42u"/>
+      <w:bookmarkStart w:id="26" w:name="_Toc146626765"/>
+      <w:bookmarkEnd w:id="25"/>
+    </w:p>
+    <w:p>
+      <w:pPr>
+        <w:pStyle w:val="Titre1"/>
+      </w:pPr>
+      <w:r>
+        <w:t>Conditions requises pour l’interopérabilité</w:t>
+      </w:r>
       <w:bookmarkEnd w:id="26"/>
-      <w:r>
-        <w:t>Conditions requises pour l’interopérabilité</w:t>
-      </w:r>
+    </w:p>
+    <w:p>
+      <w:pPr>
+        <w:pStyle w:val="Standard"/>
+      </w:pPr>
+      <w:r>
+        <w:t>Pour assurer l'interopérabilit</w:t>
+      </w:r>
+      <w:r>
+        <w:t>é</w:t>
+      </w:r>
+      <w:r>
+        <w:t>, plusieurs conditions requises doivent être remplies. Ces conditions garantissent que différents composants, systèmes ou logiciels peuvent fonctionner ensemble de manière transparente et efficace. Voici quelques-unes des conditions requises pour l'interopérabilité :</w:t>
+      </w:r>
+    </w:p>
+    <w:p>
+      <w:pPr>
+        <w:pStyle w:val="Standard"/>
+      </w:pPr>
+    </w:p>
+    <w:p>
+      <w:pPr>
+        <w:pStyle w:val="Standard"/>
+      </w:pPr>
+      <w:r>
+        <w:t>Normes et Protocoles Communs</w:t>
+      </w:r>
+      <w:r>
+        <w:t xml:space="preserve"> </w:t>
+      </w:r>
+      <w:r>
+        <w:t>: L'utilisation de normes et de protocoles de communication communs est essentielle. Tous les systèmes impliqués doivent comprendre et respecter ces normes pour échanger des données de manière cohérente.</w:t>
+      </w:r>
+    </w:p>
+    <w:p>
+      <w:pPr>
+        <w:pStyle w:val="Standard"/>
+      </w:pPr>
+    </w:p>
+    <w:p>
+      <w:pPr>
+        <w:pStyle w:val="Standard"/>
+      </w:pPr>
+      <w:r>
+        <w:t>API</w:t>
+      </w:r>
+      <w:r>
+        <w:t xml:space="preserve"> REST</w:t>
+      </w:r>
+      <w:r>
+        <w:t xml:space="preserve"> </w:t>
+      </w:r>
+      <w:r>
+        <w:t>: Fourni</w:t>
+      </w:r>
+      <w:r>
+        <w:t>ture</w:t>
+      </w:r>
+      <w:r>
+        <w:t xml:space="preserve"> d</w:t>
+      </w:r>
+      <w:r>
+        <w:t>’</w:t>
+      </w:r>
+      <w:r>
+        <w:t xml:space="preserve">API documentées </w:t>
+      </w:r>
+      <w:r>
+        <w:t xml:space="preserve">afin de </w:t>
+      </w:r>
+      <w:r>
+        <w:t>permet</w:t>
+      </w:r>
+      <w:r>
+        <w:t>tre</w:t>
+      </w:r>
+      <w:r>
+        <w:t xml:space="preserve"> aux systèmes de communiquer de manière structurée.</w:t>
+      </w:r>
+    </w:p>
+    <w:p>
+      <w:pPr>
+        <w:pStyle w:val="Standard"/>
+      </w:pPr>
+    </w:p>
+    <w:p>
+      <w:pPr>
+        <w:pStyle w:val="Standard"/>
+      </w:pPr>
+      <w:r>
+        <w:t xml:space="preserve">Formats de Données Standard : </w:t>
+      </w:r>
+      <w:r>
+        <w:t>Utilisation de JSON</w:t>
+      </w:r>
+    </w:p>
+    <w:p>
+      <w:pPr>
+        <w:pStyle w:val="Standard"/>
+      </w:pPr>
+    </w:p>
+    <w:p>
+      <w:pPr>
+        <w:pStyle w:val="Standard"/>
+      </w:pPr>
+      <w:r>
+        <w:t xml:space="preserve">Protocoles de Sécurité </w:t>
+      </w:r>
+      <w:r>
+        <w:t xml:space="preserve">commun </w:t>
+      </w:r>
+      <w:r>
+        <w:t xml:space="preserve">: </w:t>
+      </w:r>
+      <w:r>
+        <w:t xml:space="preserve">Afin de faciliter les échanges entre services, les protocoles de sécurités doivent être les mêmes sur toute la plateforme, sauf cas particulier </w:t>
+      </w:r>
+    </w:p>
+    <w:p>
+      <w:pPr>
+        <w:pStyle w:val="Standard"/>
+      </w:pPr>
+    </w:p>
+    <w:p>
+      <w:pPr>
+        <w:pStyle w:val="Standard"/>
+      </w:pPr>
+      <w:r>
+        <w:t>Conventions de Nommage : Des conventions de nommage cohérentes et compréhensibles facilitent l'identification et la compréhension des données et des services entre les systèmes.</w:t>
+      </w:r>
+    </w:p>
+    <w:p>
+      <w:pPr>
+        <w:pStyle w:val="Standard"/>
+      </w:pPr>
+    </w:p>
+    <w:p>
+      <w:pPr>
+        <w:pStyle w:val="Standard"/>
+      </w:pPr>
+      <w:r>
+        <w:t xml:space="preserve">Interopérabilité Bimodale : </w:t>
+      </w:r>
+      <w:r>
+        <w:t>La coexistence de l’ancienne et la nouvelle plateforme n</w:t>
+      </w:r>
+      <w:r>
+        <w:t>écess</w:t>
+      </w:r>
+      <w:r>
+        <w:t>itera</w:t>
+      </w:r>
+      <w:r>
+        <w:t xml:space="preserve"> de prendre en charge l'interopérabilité entre les anciennes technologies et les nouvelles, permettant aux systèmes hérités de fonctionner avec les systèmes modernes.</w:t>
+      </w:r>
+      <w:bookmarkStart w:id="27" w:name="_ev4tmlfbfv9r"/>
+      <w:bookmarkStart w:id="28" w:name="_Toc146626766"/>
       <w:bookmarkEnd w:id="27"/>
     </w:p>
     <w:p>
       <w:pPr>
-        <w:pStyle w:val="Standard"/>
-      </w:pPr>
-      <w:r>
-        <w:t>Pour assurer l'interopérabilit</w:t>
-      </w:r>
-      <w:r>
-        <w:t>é</w:t>
-      </w:r>
-      <w:r>
-        <w:t>, plusieurs conditions requises doivent être remplies. Ces conditions garantissent que différents composants, systèmes ou logiciels peuvent fonctionner ensemble de manière transparente et efficace. Voici quelques-unes des conditions requises pour l'interopérabilité :</w:t>
-      </w:r>
-    </w:p>
-    <w:p>
-      <w:pPr>
-        <w:pStyle w:val="Standard"/>
-      </w:pPr>
-    </w:p>
-    <w:p>
-      <w:pPr>
-        <w:pStyle w:val="Standard"/>
-      </w:pPr>
-      <w:r>
-        <w:t>Normes et Protocoles Communs</w:t>
-      </w:r>
-      <w:r>
-        <w:t xml:space="preserve"> </w:t>
-      </w:r>
-      <w:r>
-        <w:t>: L'utilisation de normes et de protocoles de communication communs est essentielle. Tous les systèmes impliqués doivent comprendre et respecter ces normes pour échanger des données de manière cohérente.</w:t>
-      </w:r>
-    </w:p>
-    <w:p>
-      <w:pPr>
-        <w:pStyle w:val="Standard"/>
-      </w:pPr>
-    </w:p>
-    <w:p>
-      <w:pPr>
-        <w:pStyle w:val="Standard"/>
-      </w:pPr>
-      <w:r>
-        <w:t>API</w:t>
-      </w:r>
-      <w:r>
-        <w:t xml:space="preserve"> REST</w:t>
-      </w:r>
-      <w:r>
-        <w:t xml:space="preserve"> </w:t>
-      </w:r>
-      <w:r>
-        <w:t>: Fourni</w:t>
-      </w:r>
-      <w:r>
-        <w:t>ture</w:t>
-      </w:r>
-      <w:r>
-        <w:t xml:space="preserve"> d</w:t>
-      </w:r>
-      <w:r>
-        <w:t>’</w:t>
-      </w:r>
-      <w:r>
-        <w:t xml:space="preserve">API documentées </w:t>
-      </w:r>
-      <w:r>
-        <w:t xml:space="preserve">afin de </w:t>
-      </w:r>
-      <w:r>
-        <w:t>permet</w:t>
-      </w:r>
-      <w:r>
-        <w:t>tre</w:t>
-      </w:r>
-      <w:r>
-        <w:t xml:space="preserve"> aux systèmes de communiquer de manière structurée.</w:t>
-      </w:r>
-    </w:p>
-    <w:p>
-      <w:pPr>
-        <w:pStyle w:val="Standard"/>
-      </w:pPr>
-    </w:p>
-    <w:p>
-      <w:pPr>
-        <w:pStyle w:val="Standard"/>
-      </w:pPr>
-      <w:r>
-        <w:t xml:space="preserve">Formats de Données Standard : </w:t>
-      </w:r>
-      <w:r>
-        <w:t>Utilisation de JSON</w:t>
-      </w:r>
-    </w:p>
-    <w:p>
-      <w:pPr>
-        <w:pStyle w:val="Standard"/>
-      </w:pPr>
-    </w:p>
-    <w:p>
-      <w:pPr>
-        <w:pStyle w:val="Standard"/>
-      </w:pPr>
-      <w:r>
-        <w:t xml:space="preserve">Protocoles de Sécurité </w:t>
-      </w:r>
-      <w:r>
-        <w:t xml:space="preserve">commun </w:t>
-      </w:r>
-      <w:r>
-        <w:t xml:space="preserve">: </w:t>
-      </w:r>
-      <w:r>
-        <w:t xml:space="preserve">Afin de faciliter les échanges entre services, les protocoles de sécurités doivent être les mêmes sur toute la plateforme, sauf cas particulier </w:t>
-      </w:r>
-    </w:p>
-    <w:p>
-      <w:pPr>
-        <w:pStyle w:val="Standard"/>
-      </w:pPr>
-    </w:p>
-    <w:p>
-      <w:pPr>
-        <w:pStyle w:val="Standard"/>
-      </w:pPr>
-      <w:r>
-        <w:t>Conventions de Nommage : Des conventions de nommage cohérentes et compréhensibles facilitent l'identification et la compréhension des données et des services entre les systèmes.</w:t>
-      </w:r>
-    </w:p>
-    <w:p>
-      <w:pPr>
-        <w:pStyle w:val="Standard"/>
-      </w:pPr>
-    </w:p>
-    <w:p>
-      <w:pPr>
-        <w:pStyle w:val="Standard"/>
-      </w:pPr>
-      <w:r>
-        <w:t xml:space="preserve">Interopérabilité Bimodale : </w:t>
-      </w:r>
-      <w:r>
-        <w:t>La coexistence de l’ancienne et la nouvelle plateforme n</w:t>
-      </w:r>
-      <w:r>
-        <w:t>écess</w:t>
-      </w:r>
-      <w:r>
-        <w:t>itera</w:t>
-      </w:r>
-      <w:r>
-        <w:t xml:space="preserve"> de prendre en charge l'interopérabilité entre les anciennes technologies et les nouvelles, permettant aux systèmes hérités de fonctionner avec les systèmes modernes.</w:t>
-      </w:r>
-    </w:p>
-    <w:p>
-      <w:pPr>
-        <w:pStyle w:val="Standard"/>
-      </w:pPr>
-    </w:p>
-    <w:p>
-      <w:pPr>
         <w:pStyle w:val="Titre1"/>
       </w:pPr>
-      <w:bookmarkStart w:id="28" w:name="_ev4tmlfbfv9r"/>
-      <w:bookmarkStart w:id="29" w:name="_Toc146626766"/>
+      <w:r>
+        <w:t>Conditions requises pour le management du service IT</w:t>
+      </w:r>
       <w:bookmarkEnd w:id="28"/>
-    </w:p>
-    <w:p>
-      <w:pPr>
-        <w:pStyle w:val="Titre1"/>
-      </w:pPr>
-      <w:r>
-        <w:t>Conditions requises pour le management du service IT</w:t>
-      </w:r>
-      <w:bookmarkEnd w:id="29"/>
     </w:p>
     <w:p>
       <w:r>
@@ -5847,13 +6214,22 @@
       <w:pPr>
         <w:pStyle w:val="Titre1"/>
       </w:pPr>
-      <w:bookmarkStart w:id="30" w:name="_4xpmve5ww839"/>
-      <w:bookmarkStart w:id="31" w:name="_Toc146626767"/>
+      <w:bookmarkStart w:id="29" w:name="_4xpmve5ww839"/>
+      <w:bookmarkStart w:id="30" w:name="_Toc146626767"/>
+      <w:bookmarkEnd w:id="29"/>
+      <w:r>
+        <w:br w:type="page"/>
+      </w:r>
+    </w:p>
+    <w:p>
+      <w:pPr>
+        <w:pStyle w:val="Titre1"/>
+      </w:pPr>
+      <w:r>
+        <w:lastRenderedPageBreak/>
+        <w:t>Contraintes</w:t>
+      </w:r>
       <w:bookmarkEnd w:id="30"/>
-      <w:r>
-        <w:t>Contraintes</w:t>
-      </w:r>
-      <w:bookmarkEnd w:id="31"/>
     </w:p>
     <w:p>
       <w:pPr>
@@ -5943,9 +6319,9 @@
           <w:docGrid w:linePitch="326"/>
         </w:sectPr>
       </w:pPr>
-      <w:bookmarkStart w:id="32" w:name="_pj75b1mbwiw1"/>
-      <w:bookmarkStart w:id="33" w:name="_Toc146626768"/>
-      <w:bookmarkEnd w:id="32"/>
+      <w:bookmarkStart w:id="31" w:name="_pj75b1mbwiw1"/>
+      <w:bookmarkStart w:id="32" w:name="_Toc146626768"/>
+      <w:bookmarkEnd w:id="31"/>
     </w:p>
     <w:p>
       <w:pPr>
@@ -5955,7 +6331,7 @@
         <w:lastRenderedPageBreak/>
         <w:t>Hypothèses</w:t>
       </w:r>
-      <w:bookmarkEnd w:id="33"/>
+      <w:bookmarkEnd w:id="32"/>
     </w:p>
     <w:p>
       <w:pPr>

</xml_diff>